<commit_message>
doc<LabWork5> rw Class diagram
</commit_message>
<xml_diff>
--- a/LabWork5/LabWork5_Chernobrov.docx
+++ b/LabWork5/LabWork5_Chernobrov.docx
@@ -1,10 +1,10 @@
 
 <file path=word/document.xml><?xml version="1.0" encoding="utf-8"?>
-<w:document xmlns:wpc="http://schemas.microsoft.com/office/word/2010/wordprocessingCanvas" xmlns:cx="http://schemas.microsoft.com/office/drawing/2014/chartex" xmlns:cx1="http://schemas.microsoft.com/office/drawing/2015/9/8/chartex" xmlns:cx2="http://schemas.microsoft.com/office/drawing/2015/10/21/chartex" xmlns:cx3="http://schemas.microsoft.com/office/drawing/2016/5/9/chartex" xmlns:cx4="http://schemas.microsoft.com/office/drawing/2016/5/10/chartex" xmlns:cx5="http://schemas.microsoft.com/office/drawing/2016/5/11/chartex" xmlns:cx6="http://schemas.microsoft.com/office/drawing/2016/5/12/chartex" xmlns:cx7="http://schemas.microsoft.com/office/drawing/2016/5/13/chartex" xmlns:cx8="http://schemas.microsoft.com/office/drawing/2016/5/14/chartex" xmlns:mc="http://schemas.openxmlformats.org/markup-compatibility/2006" xmlns:aink="http://schemas.microsoft.com/office/drawing/2016/ink" xmlns:am3d="http://schemas.microsoft.com/office/drawing/2017/model3d" xmlns:o="urn:schemas-microsoft-com:office:office" xmlns:oel="http://schemas.microsoft.com/office/2019/extlst" xmlns:r="http://schemas.openxmlformats.org/officeDocument/2006/relationships" xmlns:m="http://schemas.openxmlformats.org/officeDocument/2006/math" xmlns:v="urn:schemas-microsoft-com:vml" xmlns:wp14="http://schemas.microsoft.com/office/word/2010/wordprocessingDrawing" xmlns:wp="http://schemas.openxmlformats.org/drawingml/2006/wordprocessingDrawing" xmlns:w10="urn:schemas-microsoft-com:office:word" xmlns:w="http://schemas.openxmlformats.org/wordprocessingml/2006/main" xmlns:w14="http://schemas.microsoft.com/office/word/2010/wordml" xmlns:w15="http://schemas.microsoft.com/office/word/2012/wordml" xmlns:w16cex="http://schemas.microsoft.com/office/word/2018/wordml/cex" xmlns:w16cid="http://schemas.microsoft.com/office/word/2016/wordml/cid" xmlns:w16="http://schemas.microsoft.com/office/word/2018/wordml" xmlns:w16sdtdh="http://schemas.microsoft.com/office/word/2020/wordml/sdtdatahash" xmlns:w16se="http://schemas.microsoft.com/office/word/2015/wordml/symex" xmlns:wpg="http://schemas.microsoft.com/office/word/2010/wordprocessingGroup" xmlns:wpi="http://schemas.microsoft.com/office/word/2010/wordprocessingInk" xmlns:wne="http://schemas.microsoft.com/office/word/2006/wordml" xmlns:wps="http://schemas.microsoft.com/office/word/2010/wordprocessingShape" mc:Ignorable="w14 w15 w16se w16cid w16 w16cex w16sdtdh wp14">
+<w:document xmlns:wpc="http://schemas.microsoft.com/office/word/2010/wordprocessingCanvas" xmlns:cx="http://schemas.microsoft.com/office/drawing/2014/chartex" xmlns:cx1="http://schemas.microsoft.com/office/drawing/2015/9/8/chartex" xmlns:cx2="http://schemas.microsoft.com/office/drawing/2015/10/21/chartex" xmlns:cx3="http://schemas.microsoft.com/office/drawing/2016/5/9/chartex" xmlns:cx4="http://schemas.microsoft.com/office/drawing/2016/5/10/chartex" xmlns:cx5="http://schemas.microsoft.com/office/drawing/2016/5/11/chartex" xmlns:cx6="http://schemas.microsoft.com/office/drawing/2016/5/12/chartex" xmlns:cx7="http://schemas.microsoft.com/office/drawing/2016/5/13/chartex" xmlns:cx8="http://schemas.microsoft.com/office/drawing/2016/5/14/chartex" xmlns:mc="http://schemas.openxmlformats.org/markup-compatibility/2006" xmlns:aink="http://schemas.microsoft.com/office/drawing/2016/ink" xmlns:am3d="http://schemas.microsoft.com/office/drawing/2017/model3d" xmlns:o="urn:schemas-microsoft-com:office:office" xmlns:r="http://schemas.openxmlformats.org/officeDocument/2006/relationships" xmlns:m="http://schemas.openxmlformats.org/officeDocument/2006/math" xmlns:v="urn:schemas-microsoft-com:vml" xmlns:wp14="http://schemas.microsoft.com/office/word/2010/wordprocessingDrawing" xmlns:wp="http://schemas.openxmlformats.org/drawingml/2006/wordprocessingDrawing" xmlns:w10="urn:schemas-microsoft-com:office:word" xmlns:w="http://schemas.openxmlformats.org/wordprocessingml/2006/main" xmlns:w14="http://schemas.microsoft.com/office/word/2010/wordml" xmlns:w15="http://schemas.microsoft.com/office/word/2012/wordml" xmlns:w16cex="http://schemas.microsoft.com/office/word/2018/wordml/cex" xmlns:w16cid="http://schemas.microsoft.com/office/word/2016/wordml/cid" xmlns:w16="http://schemas.microsoft.com/office/word/2018/wordml" xmlns:w16sdtdh="http://schemas.microsoft.com/office/word/2020/wordml/sdtdatahash" xmlns:w16se="http://schemas.microsoft.com/office/word/2015/wordml/symex" xmlns:wpg="http://schemas.microsoft.com/office/word/2010/wordprocessingGroup" xmlns:wpi="http://schemas.microsoft.com/office/word/2010/wordprocessingInk" xmlns:wne="http://schemas.microsoft.com/office/word/2006/wordml" xmlns:wps="http://schemas.microsoft.com/office/word/2010/wordprocessingShape" mc:Ignorable="w14 w15 w16se w16cid w16 w16cex w16sdtdh wp14">
   <w:body>
     <w:tbl>
       <w:tblPr>
-        <w:tblStyle w:val="1"/>
+        <w:tblStyle w:val="11"/>
         <w:tblW w:w="0" w:type="auto"/>
         <w:tblInd w:w="0" w:type="dxa"/>
         <w:tblBorders>
@@ -226,7 +226,7 @@
     </w:p>
     <w:tbl>
       <w:tblPr>
-        <w:tblStyle w:val="1"/>
+        <w:tblStyle w:val="11"/>
         <w:tblW w:w="5000" w:type="pct"/>
         <w:tblInd w:w="0" w:type="dxa"/>
         <w:tblBorders>
@@ -883,6 +883,11 @@
       </w:r>
     </w:p>
     <w:p>
+      <w:pPr>
+        <w:rPr>
+          <w:lang w:val="en-US"/>
+        </w:rPr>
+      </w:pPr>
       <w:r>
         <w:br w:type="page"/>
       </w:r>
@@ -911,7 +916,7 @@
       <w:sdtContent>
         <w:p>
           <w:pPr>
-            <w:pStyle w:val="TOCHeading"/>
+            <w:pStyle w:val="a5"/>
             <w:spacing w:after="240"/>
             <w:jc w:val="center"/>
             <w:rPr>
@@ -935,7 +940,7 @@
         </w:p>
         <w:p>
           <w:pPr>
-            <w:pStyle w:val="TOC1"/>
+            <w:pStyle w:val="12"/>
             <w:tabs>
               <w:tab w:val="right" w:leader="dot" w:pos="9628"/>
             </w:tabs>
@@ -969,7 +974,7 @@
           <w:hyperlink w:anchor="_Toc74956671" w:history="1">
             <w:r>
               <w:rPr>
-                <w:rStyle w:val="Hyperlink"/>
+                <w:rStyle w:val="a6"/>
                 <w:bCs/>
                 <w:noProof/>
               </w:rPr>
@@ -1027,7 +1032,7 @@
         </w:p>
         <w:p>
           <w:pPr>
-            <w:pStyle w:val="TOC1"/>
+            <w:pStyle w:val="12"/>
             <w:tabs>
               <w:tab w:val="right" w:leader="dot" w:pos="9628"/>
             </w:tabs>
@@ -1043,7 +1048,7 @@
           <w:hyperlink w:anchor="_Toc74956672" w:history="1">
             <w:r>
               <w:rPr>
-                <w:rStyle w:val="Hyperlink"/>
+                <w:rStyle w:val="a6"/>
                 <w:bCs/>
                 <w:noProof/>
               </w:rPr>
@@ -1101,7 +1106,7 @@
         </w:p>
         <w:p>
           <w:pPr>
-            <w:pStyle w:val="TOC2"/>
+            <w:pStyle w:val="2"/>
             <w:tabs>
               <w:tab w:val="right" w:leader="dot" w:pos="9628"/>
             </w:tabs>
@@ -1117,7 +1122,7 @@
           <w:hyperlink w:anchor="_Toc74956673" w:history="1">
             <w:r>
               <w:rPr>
-                <w:rStyle w:val="Hyperlink"/>
+                <w:rStyle w:val="a6"/>
                 <w:bCs/>
                 <w:noProof/>
               </w:rPr>
@@ -1125,7 +1130,7 @@
             </w:r>
             <w:r>
               <w:rPr>
-                <w:rStyle w:val="Hyperlink"/>
+                <w:rStyle w:val="a6"/>
                 <w:bCs/>
                 <w:noProof/>
                 <w:lang w:val="en-US"/>
@@ -1134,7 +1139,7 @@
             </w:r>
             <w:r>
               <w:rPr>
-                <w:rStyle w:val="Hyperlink"/>
+                <w:rStyle w:val="a6"/>
                 <w:bCs/>
                 <w:noProof/>
               </w:rPr>
@@ -1192,7 +1197,7 @@
         </w:p>
         <w:p>
           <w:pPr>
-            <w:pStyle w:val="TOC2"/>
+            <w:pStyle w:val="2"/>
             <w:tabs>
               <w:tab w:val="right" w:leader="dot" w:pos="9628"/>
             </w:tabs>
@@ -1208,7 +1213,7 @@
           <w:hyperlink w:anchor="_Toc74956674" w:history="1">
             <w:r>
               <w:rPr>
-                <w:rStyle w:val="Hyperlink"/>
+                <w:rStyle w:val="a6"/>
                 <w:bCs/>
                 <w:noProof/>
               </w:rPr>
@@ -1216,7 +1221,7 @@
             </w:r>
             <w:r>
               <w:rPr>
-                <w:rStyle w:val="Hyperlink"/>
+                <w:rStyle w:val="a6"/>
                 <w:bCs/>
                 <w:noProof/>
                 <w:lang w:val="en-US"/>
@@ -1225,7 +1230,7 @@
             </w:r>
             <w:r>
               <w:rPr>
-                <w:rStyle w:val="Hyperlink"/>
+                <w:rStyle w:val="a6"/>
                 <w:bCs/>
                 <w:noProof/>
               </w:rPr>
@@ -1283,7 +1288,7 @@
         </w:p>
         <w:p>
           <w:pPr>
-            <w:pStyle w:val="TOC2"/>
+            <w:pStyle w:val="2"/>
             <w:tabs>
               <w:tab w:val="right" w:leader="dot" w:pos="9628"/>
             </w:tabs>
@@ -1299,7 +1304,7 @@
           <w:hyperlink w:anchor="_Toc74956675" w:history="1">
             <w:r>
               <w:rPr>
-                <w:rStyle w:val="Hyperlink"/>
+                <w:rStyle w:val="a6"/>
                 <w:bCs/>
                 <w:noProof/>
               </w:rPr>
@@ -1357,7 +1362,7 @@
         </w:p>
         <w:p>
           <w:pPr>
-            <w:pStyle w:val="TOC2"/>
+            <w:pStyle w:val="2"/>
             <w:tabs>
               <w:tab w:val="right" w:leader="dot" w:pos="9628"/>
             </w:tabs>
@@ -1373,7 +1378,7 @@
           <w:hyperlink w:anchor="_Toc74956676" w:history="1">
             <w:r>
               <w:rPr>
-                <w:rStyle w:val="Hyperlink"/>
+                <w:rStyle w:val="a6"/>
                 <w:bCs/>
                 <w:noProof/>
               </w:rPr>
@@ -1381,7 +1386,7 @@
             </w:r>
             <w:r>
               <w:rPr>
-                <w:rStyle w:val="Hyperlink"/>
+                <w:rStyle w:val="a6"/>
                 <w:bCs/>
                 <w:noProof/>
                 <w:lang w:val="en-US"/>
@@ -1440,7 +1445,7 @@
         </w:p>
         <w:p>
           <w:pPr>
-            <w:pStyle w:val="TOC2"/>
+            <w:pStyle w:val="2"/>
             <w:tabs>
               <w:tab w:val="right" w:leader="dot" w:pos="9628"/>
             </w:tabs>
@@ -1456,7 +1461,7 @@
           <w:hyperlink w:anchor="_Toc74956677" w:history="1">
             <w:r>
               <w:rPr>
-                <w:rStyle w:val="Hyperlink"/>
+                <w:rStyle w:val="a6"/>
                 <w:bCs/>
                 <w:noProof/>
               </w:rPr>
@@ -1514,7 +1519,7 @@
         </w:p>
         <w:p>
           <w:pPr>
-            <w:pStyle w:val="TOC1"/>
+            <w:pStyle w:val="12"/>
             <w:tabs>
               <w:tab w:val="right" w:leader="dot" w:pos="9628"/>
             </w:tabs>
@@ -1530,7 +1535,7 @@
           <w:hyperlink w:anchor="_Toc74956678" w:history="1">
             <w:r>
               <w:rPr>
-                <w:rStyle w:val="Hyperlink"/>
+                <w:rStyle w:val="a6"/>
                 <w:bCs/>
                 <w:noProof/>
               </w:rPr>
@@ -1588,7 +1593,7 @@
         </w:p>
         <w:p>
           <w:pPr>
-            <w:pStyle w:val="TOC1"/>
+            <w:pStyle w:val="12"/>
             <w:tabs>
               <w:tab w:val="right" w:leader="dot" w:pos="9628"/>
             </w:tabs>
@@ -1604,7 +1609,7 @@
           <w:hyperlink w:anchor="_Toc74956679" w:history="1">
             <w:r>
               <w:rPr>
-                <w:rStyle w:val="Hyperlink"/>
+                <w:rStyle w:val="a6"/>
                 <w:bCs/>
                 <w:noProof/>
               </w:rPr>
@@ -1757,7 +1762,7 @@
     </w:p>
     <w:p>
       <w:pPr>
-        <w:pStyle w:val="ListParagraph"/>
+        <w:pStyle w:val="a4"/>
         <w:numPr>
           <w:ilvl w:val="0"/>
           <w:numId w:val="6"/>
@@ -1782,7 +1787,7 @@
     </w:p>
     <w:p>
       <w:pPr>
-        <w:pStyle w:val="ListParagraph"/>
+        <w:pStyle w:val="a4"/>
         <w:numPr>
           <w:ilvl w:val="0"/>
           <w:numId w:val="6"/>
@@ -1804,7 +1809,7 @@
     </w:p>
     <w:p>
       <w:pPr>
-        <w:pStyle w:val="ListParagraph"/>
+        <w:pStyle w:val="a4"/>
         <w:numPr>
           <w:ilvl w:val="0"/>
           <w:numId w:val="6"/>
@@ -1826,7 +1831,7 @@
     </w:p>
     <w:p>
       <w:pPr>
-        <w:pStyle w:val="ListParagraph"/>
+        <w:pStyle w:val="a4"/>
         <w:numPr>
           <w:ilvl w:val="0"/>
           <w:numId w:val="6"/>
@@ -1842,7 +1847,7 @@
     </w:p>
     <w:p>
       <w:pPr>
-        <w:pStyle w:val="ListParagraph"/>
+        <w:pStyle w:val="a4"/>
         <w:numPr>
           <w:ilvl w:val="0"/>
           <w:numId w:val="6"/>
@@ -1861,7 +1866,7 @@
     </w:p>
     <w:p>
       <w:pPr>
-        <w:pStyle w:val="ListParagraph"/>
+        <w:pStyle w:val="a4"/>
         <w:numPr>
           <w:ilvl w:val="0"/>
           <w:numId w:val="6"/>
@@ -2155,10 +2160,10 @@
         </w:rPr>
         <w:lastRenderedPageBreak/>
         <w:drawing>
-          <wp:inline distT="0" distB="0" distL="0" distR="0" wp14:anchorId="3F4EB179" wp14:editId="48535377">
-            <wp:extent cx="9251950" cy="4752340"/>
-            <wp:effectExtent l="0" t="0" r="6350" b="0"/>
-            <wp:docPr id="7" name="Рисунок 7"/>
+          <wp:inline distT="0" distB="0" distL="0" distR="0" wp14:anchorId="3AA0AD07" wp14:editId="0FE5B21A">
+            <wp:extent cx="9251950" cy="4780915"/>
+            <wp:effectExtent l="0" t="0" r="6350" b="635"/>
+            <wp:docPr id="3" name="Рисунок 3"/>
             <wp:cNvGraphicFramePr>
               <a:graphicFrameLocks xmlns:a="http://schemas.openxmlformats.org/drawingml/2006/main" noChangeAspect="1"/>
             </wp:cNvGraphicFramePr>
@@ -2178,7 +2183,7 @@
                   <pic:spPr>
                     <a:xfrm>
                       <a:off x="0" y="0"/>
-                      <a:ext cx="9251950" cy="4752340"/>
+                      <a:ext cx="9251950" cy="4780915"/>
                     </a:xfrm>
                     <a:prstGeom prst="rect">
                       <a:avLst/>
@@ -2287,7 +2292,7 @@
     </w:p>
     <w:tbl>
       <w:tblPr>
-        <w:tblStyle w:val="TableGrid"/>
+        <w:tblStyle w:val="a3"/>
         <w:tblW w:w="5000" w:type="pct"/>
         <w:tblLook w:val="04A0" w:firstRow="1" w:lastRow="0" w:firstColumn="1" w:lastColumn="0" w:noHBand="0" w:noVBand="1"/>
       </w:tblPr>
@@ -3017,7 +3022,7 @@
     </w:p>
     <w:tbl>
       <w:tblPr>
-        <w:tblStyle w:val="TableGrid"/>
+        <w:tblStyle w:val="a3"/>
         <w:tblW w:w="5000" w:type="pct"/>
         <w:tblLook w:val="04A0" w:firstRow="1" w:lastRow="0" w:firstColumn="1" w:lastColumn="0" w:noHBand="0" w:noVBand="1"/>
       </w:tblPr>
@@ -3695,7 +3700,7 @@
     </w:p>
     <w:tbl>
       <w:tblPr>
-        <w:tblStyle w:val="TableGrid"/>
+        <w:tblStyle w:val="a3"/>
         <w:tblW w:w="5000" w:type="pct"/>
         <w:tblLook w:val="04A0" w:firstRow="1" w:lastRow="0" w:firstColumn="1" w:lastColumn="0" w:noHBand="0" w:noVBand="1"/>
       </w:tblPr>
@@ -4954,7 +4959,7 @@
     </w:p>
     <w:tbl>
       <w:tblPr>
-        <w:tblStyle w:val="TableGrid"/>
+        <w:tblStyle w:val="a3"/>
         <w:tblW w:w="5000" w:type="pct"/>
         <w:tblLook w:val="04A0" w:firstRow="1" w:lastRow="0" w:firstColumn="1" w:lastColumn="0" w:noHBand="0" w:noVBand="1"/>
       </w:tblPr>
@@ -6329,11 +6334,17 @@
           <w:p>
             <w:pPr>
               <w:ind w:firstLine="0"/>
-              <w:jc w:val="left"/>
-              <w:rPr>
-                <w:sz w:val="24"/>
-              </w:rPr>
-            </w:pPr>
+              <w:jc w:val="center"/>
+              <w:rPr>
+                <w:sz w:val="24"/>
+              </w:rPr>
+            </w:pPr>
+            <w:r>
+              <w:rPr>
+                <w:sz w:val="24"/>
+              </w:rPr>
+              <w:t>Методы</w:t>
+            </w:r>
           </w:p>
         </w:tc>
       </w:tr>
@@ -7485,7 +7496,7 @@
     </w:p>
     <w:p>
       <w:pPr>
-        <w:pStyle w:val="ListParagraph"/>
+        <w:pStyle w:val="a4"/>
         <w:numPr>
           <w:ilvl w:val="0"/>
           <w:numId w:val="11"/>
@@ -7511,7 +7522,7 @@
     </w:p>
     <w:p>
       <w:pPr>
-        <w:pStyle w:val="ListParagraph"/>
+        <w:pStyle w:val="a4"/>
         <w:numPr>
           <w:ilvl w:val="0"/>
           <w:numId w:val="11"/>
@@ -8543,7 +8554,7 @@
     </w:p>
     <w:p>
       <w:pPr>
-        <w:pStyle w:val="ListParagraph"/>
+        <w:pStyle w:val="a4"/>
         <w:numPr>
           <w:ilvl w:val="0"/>
           <w:numId w:val="9"/>
@@ -8683,16 +8694,8 @@
       <w:r>
         <w:t xml:space="preserve">1 НИ ТПУ </w:t>
       </w:r>
-      <w:commentRangeStart w:id="18"/>
-      <w:r>
-        <w:t>Загитов Ф.Ф</w:t>
-      </w:r>
-      <w:commentRangeEnd w:id="18"/>
-      <w:r>
-        <w:rPr>
-          <w:rStyle w:val="CommentReference"/>
-        </w:rPr>
-        <w:commentReference w:id="18"/>
+      <w:r>
+        <w:t>Чернобров М.Е</w:t>
       </w:r>
       <w:r>
         <w:t>.</w:t>
@@ -8860,16 +8863,19 @@
       <w:r>
         <w:t xml:space="preserve">тудент гр. О-5КМ01 НИ ТПУ </w:t>
       </w:r>
-      <w:commentRangeStart w:id="19"/>
-      <w:r>
-        <w:t>Загитов Ф.Ф.</w:t>
-      </w:r>
-      <w:commentRangeEnd w:id="19"/>
-      <w:r>
-        <w:rPr>
-          <w:rStyle w:val="CommentReference"/>
-        </w:rPr>
-        <w:commentReference w:id="19"/>
+      <w:r>
+        <w:t>Чернобров М.Е</w:t>
+      </w:r>
+      <w:commentRangeStart w:id="18"/>
+      <w:r>
+        <w:t>.</w:t>
+      </w:r>
+      <w:commentRangeEnd w:id="18"/>
+      <w:r>
+        <w:rPr>
+          <w:rStyle w:val="a7"/>
+        </w:rPr>
+        <w:commentReference w:id="18"/>
       </w:r>
     </w:p>
     <w:p>
@@ -9168,7 +9174,7 @@
     </w:p>
     <w:tbl>
       <w:tblPr>
-        <w:tblStyle w:val="TableGrid"/>
+        <w:tblStyle w:val="a3"/>
         <w:tblW w:w="5000" w:type="pct"/>
         <w:tblLook w:val="04A0" w:firstRow="1" w:lastRow="0" w:firstColumn="1" w:lastColumn="0" w:noHBand="0" w:noVBand="1"/>
       </w:tblPr>
@@ -10855,7 +10861,6 @@
           <w:color w:val="000000"/>
           <w:sz w:val="19"/>
           <w:szCs w:val="19"/>
-          <w:lang w:val="en-US"/>
         </w:rPr>
       </w:pPr>
       <w:r>
@@ -10874,7 +10879,6 @@
           <w:color w:val="0000FF"/>
           <w:sz w:val="19"/>
           <w:szCs w:val="19"/>
-          <w:lang w:val="en-US"/>
         </w:rPr>
         <w:t>&lt;/</w:t>
       </w:r>
@@ -10896,7 +10900,6 @@
           <w:color w:val="0000FF"/>
           <w:sz w:val="19"/>
           <w:szCs w:val="19"/>
-          <w:lang w:val="en-US"/>
         </w:rPr>
         <w:t>&gt;</w:t>
       </w:r>
@@ -10909,7 +10912,6 @@
           <w:color w:val="0000FF"/>
           <w:sz w:val="19"/>
           <w:szCs w:val="19"/>
-          <w:lang w:val="en-US"/>
         </w:rPr>
       </w:pPr>
       <w:r>
@@ -10918,7 +10920,6 @@
           <w:color w:val="0000FF"/>
           <w:sz w:val="19"/>
           <w:szCs w:val="19"/>
-          <w:lang w:val="en-US"/>
         </w:rPr>
         <w:t>&lt;/</w:t>
       </w:r>
@@ -10940,7 +10941,6 @@
           <w:color w:val="0000FF"/>
           <w:sz w:val="19"/>
           <w:szCs w:val="19"/>
-          <w:lang w:val="en-US"/>
         </w:rPr>
         <w:t>&gt;</w:t>
       </w:r>
@@ -10948,9 +10948,6 @@
     <w:p>
       <w:pPr>
         <w:ind w:firstLine="0"/>
-        <w:rPr>
-          <w:lang w:val="en-US"/>
-        </w:rPr>
       </w:pPr>
     </w:p>
     <w:p>
@@ -10959,14 +10956,12 @@
         <w:rPr>
           <w:b/>
           <w:bCs/>
-          <w:lang w:val="en-US"/>
         </w:rPr>
       </w:pPr>
       <w:r>
         <w:rPr>
           <w:b/>
           <w:bCs/>
-          <w:lang w:val="en-US"/>
         </w:rPr>
         <w:t xml:space="preserve">4.3 </w:t>
       </w:r>
@@ -10981,7 +10976,6 @@
         <w:rPr>
           <w:b/>
           <w:bCs/>
-          <w:lang w:val="en-US"/>
         </w:rPr>
         <w:t xml:space="preserve"> </w:t>
       </w:r>
@@ -11024,7 +11018,7 @@
     </w:p>
     <w:p>
       <w:pPr>
-        <w:pStyle w:val="ListParagraph"/>
+        <w:pStyle w:val="a4"/>
         <w:numPr>
           <w:ilvl w:val="0"/>
           <w:numId w:val="1"/>
@@ -11039,7 +11033,7 @@
     </w:p>
     <w:p>
       <w:pPr>
-        <w:pStyle w:val="ListParagraph"/>
+        <w:pStyle w:val="a4"/>
         <w:numPr>
           <w:ilvl w:val="0"/>
           <w:numId w:val="1"/>
@@ -11055,7 +11049,7 @@
     </w:p>
     <w:p>
       <w:pPr>
-        <w:pStyle w:val="ListParagraph"/>
+        <w:pStyle w:val="a4"/>
         <w:numPr>
           <w:ilvl w:val="0"/>
           <w:numId w:val="1"/>
@@ -11134,10 +11128,10 @@
             <v:path o:extrusionok="f" gradientshapeok="t" o:connecttype="rect"/>
             <o:lock v:ext="edit" aspectratio="t"/>
           </v:shapetype>
-          <v:shape id="_x0000_i1025" type="#_x0000_t75" style="width:77.2pt;height:35.15pt" o:ole="">
+          <v:shape id="_x0000_i1025" type="#_x0000_t75" style="width:77.1pt;height:34.9pt" o:ole="">
             <v:imagedata r:id="rId36" o:title=""/>
           </v:shape>
-          <o:OLEObject Type="Embed" ProgID="Equation.DSMT4" ShapeID="_x0000_i1025" DrawAspect="Content" ObjectID="_1716206643" r:id="rId37"/>
+          <o:OLEObject Type="Embed" ProgID="Equation.DSMT4" ShapeID="_x0000_i1025" DrawAspect="Content" ObjectID="_1716212007" r:id="rId37"/>
         </w:object>
       </w:r>
     </w:p>
@@ -11209,10 +11203,10 @@
           <w:position w:val="-26"/>
         </w:rPr>
         <w:object w:dxaOrig="1380" w:dyaOrig="700" w14:anchorId="14A2D6A5">
-          <v:shape id="_x0000_i1026" type="#_x0000_t75" style="width:68.55pt;height:34pt" o:ole="">
+          <v:shape id="_x0000_i1026" type="#_x0000_t75" style="width:68.35pt;height:34.2pt" o:ole="">
             <v:imagedata r:id="rId38" o:title=""/>
           </v:shape>
-          <o:OLEObject Type="Embed" ProgID="Equation.DSMT4" ShapeID="_x0000_i1026" DrawAspect="Content" ObjectID="_1716206644" r:id="rId39"/>
+          <o:OLEObject Type="Embed" ProgID="Equation.DSMT4" ShapeID="_x0000_i1026" DrawAspect="Content" ObjectID="_1716212008" r:id="rId39"/>
         </w:object>
       </w:r>
     </w:p>
@@ -11265,10 +11259,10 @@
           <w:position w:val="-62"/>
         </w:rPr>
         <w:object w:dxaOrig="1939" w:dyaOrig="1100" w14:anchorId="200385C7">
-          <v:shape id="_x0000_i1027" type="#_x0000_t75" style="width:96.2pt;height:54.15pt" o:ole="">
+          <v:shape id="_x0000_i1027" type="#_x0000_t75" style="width:96pt;height:53.8pt" o:ole="">
             <v:imagedata r:id="rId40" o:title=""/>
           </v:shape>
-          <o:OLEObject Type="Embed" ProgID="Equation.DSMT4" ShapeID="_x0000_i1027" DrawAspect="Content" ObjectID="_1716206645" r:id="rId41"/>
+          <o:OLEObject Type="Embed" ProgID="Equation.DSMT4" ShapeID="_x0000_i1027" DrawAspect="Content" ObjectID="_1716212009" r:id="rId41"/>
         </w:object>
       </w:r>
     </w:p>
@@ -11357,10 +11351,10 @@
           <w:position w:val="-10"/>
         </w:rPr>
         <w:object w:dxaOrig="1060" w:dyaOrig="340" w14:anchorId="1418C713">
-          <v:shape id="_x0000_i1028" type="#_x0000_t75" style="width:53.55pt;height:17.3pt" o:ole="">
+          <v:shape id="_x0000_i1028" type="#_x0000_t75" style="width:53.8pt;height:17.45pt" o:ole="">
             <v:imagedata r:id="rId42" o:title=""/>
           </v:shape>
-          <o:OLEObject Type="Embed" ProgID="Equation.DSMT4" ShapeID="_x0000_i1028" DrawAspect="Content" ObjectID="_1716206646" r:id="rId43"/>
+          <o:OLEObject Type="Embed" ProgID="Equation.DSMT4" ShapeID="_x0000_i1028" DrawAspect="Content" ObjectID="_1716212010" r:id="rId43"/>
         </w:object>
       </w:r>
     </w:p>
@@ -11423,10 +11417,10 @@
           <w:position w:val="-26"/>
         </w:rPr>
         <w:object w:dxaOrig="2260" w:dyaOrig="700" w14:anchorId="529FF37D">
-          <v:shape id="_x0000_i1029" type="#_x0000_t75" style="width:113.45pt;height:34pt" o:ole="">
+          <v:shape id="_x0000_i1029" type="#_x0000_t75" style="width:113.45pt;height:34.2pt" o:ole="">
             <v:imagedata r:id="rId44" o:title=""/>
           </v:shape>
-          <o:OLEObject Type="Embed" ProgID="Equation.DSMT4" ShapeID="_x0000_i1029" DrawAspect="Content" ObjectID="_1716206647" r:id="rId45"/>
+          <o:OLEObject Type="Embed" ProgID="Equation.DSMT4" ShapeID="_x0000_i1029" DrawAspect="Content" ObjectID="_1716212011" r:id="rId45"/>
         </w:object>
       </w:r>
     </w:p>
@@ -11563,7 +11557,7 @@
     </w:p>
     <w:p>
       <w:pPr>
-        <w:pStyle w:val="ListParagraph"/>
+        <w:pStyle w:val="a4"/>
         <w:numPr>
           <w:ilvl w:val="0"/>
           <w:numId w:val="3"/>
@@ -11579,7 +11573,7 @@
     </w:p>
     <w:p>
       <w:pPr>
-        <w:pStyle w:val="ListParagraph"/>
+        <w:pStyle w:val="a4"/>
         <w:numPr>
           <w:ilvl w:val="0"/>
           <w:numId w:val="3"/>
@@ -12189,28 +12183,15 @@
 </file>
 
 <file path=word/comments.xml><?xml version="1.0" encoding="utf-8"?>
-<w:comments xmlns:wpc="http://schemas.microsoft.com/office/word/2010/wordprocessingCanvas" xmlns:cx="http://schemas.microsoft.com/office/drawing/2014/chartex" xmlns:cx1="http://schemas.microsoft.com/office/drawing/2015/9/8/chartex" xmlns:cx2="http://schemas.microsoft.com/office/drawing/2015/10/21/chartex" xmlns:cx3="http://schemas.microsoft.com/office/drawing/2016/5/9/chartex" xmlns:cx4="http://schemas.microsoft.com/office/drawing/2016/5/10/chartex" xmlns:cx5="http://schemas.microsoft.com/office/drawing/2016/5/11/chartex" xmlns:cx6="http://schemas.microsoft.com/office/drawing/2016/5/12/chartex" xmlns:cx7="http://schemas.microsoft.com/office/drawing/2016/5/13/chartex" xmlns:cx8="http://schemas.microsoft.com/office/drawing/2016/5/14/chartex" xmlns:mc="http://schemas.openxmlformats.org/markup-compatibility/2006" xmlns:aink="http://schemas.microsoft.com/office/drawing/2016/ink" xmlns:am3d="http://schemas.microsoft.com/office/drawing/2017/model3d" xmlns:o="urn:schemas-microsoft-com:office:office" xmlns:oel="http://schemas.microsoft.com/office/2019/extlst" xmlns:r="http://schemas.openxmlformats.org/officeDocument/2006/relationships" xmlns:m="http://schemas.openxmlformats.org/officeDocument/2006/math" xmlns:v="urn:schemas-microsoft-com:vml" xmlns:wp14="http://schemas.microsoft.com/office/word/2010/wordprocessingDrawing" xmlns:wp="http://schemas.openxmlformats.org/drawingml/2006/wordprocessingDrawing" xmlns:w10="urn:schemas-microsoft-com:office:word" xmlns:w="http://schemas.openxmlformats.org/wordprocessingml/2006/main" xmlns:w14="http://schemas.microsoft.com/office/word/2010/wordml" xmlns:w15="http://schemas.microsoft.com/office/word/2012/wordml" xmlns:w16cex="http://schemas.microsoft.com/office/word/2018/wordml/cex" xmlns:w16cid="http://schemas.microsoft.com/office/word/2016/wordml/cid" xmlns:w16="http://schemas.microsoft.com/office/word/2018/wordml" xmlns:w16sdtdh="http://schemas.microsoft.com/office/word/2020/wordml/sdtdatahash" xmlns:w16se="http://schemas.microsoft.com/office/word/2015/wordml/symex" xmlns:wpg="http://schemas.microsoft.com/office/word/2010/wordprocessingGroup" xmlns:wpi="http://schemas.microsoft.com/office/word/2010/wordprocessingInk" xmlns:wne="http://schemas.microsoft.com/office/word/2006/wordml" xmlns:wps="http://schemas.microsoft.com/office/word/2010/wordprocessingShape" mc:Ignorable="w14 w15 w16se w16cid w16 w16cex w16sdtdh wp14">
+<w:comments xmlns:wpc="http://schemas.microsoft.com/office/word/2010/wordprocessingCanvas" xmlns:cx="http://schemas.microsoft.com/office/drawing/2014/chartex" xmlns:cx1="http://schemas.microsoft.com/office/drawing/2015/9/8/chartex" xmlns:cx2="http://schemas.microsoft.com/office/drawing/2015/10/21/chartex" xmlns:cx3="http://schemas.microsoft.com/office/drawing/2016/5/9/chartex" xmlns:cx4="http://schemas.microsoft.com/office/drawing/2016/5/10/chartex" xmlns:cx5="http://schemas.microsoft.com/office/drawing/2016/5/11/chartex" xmlns:cx6="http://schemas.microsoft.com/office/drawing/2016/5/12/chartex" xmlns:cx7="http://schemas.microsoft.com/office/drawing/2016/5/13/chartex" xmlns:cx8="http://schemas.microsoft.com/office/drawing/2016/5/14/chartex" xmlns:mc="http://schemas.openxmlformats.org/markup-compatibility/2006" xmlns:aink="http://schemas.microsoft.com/office/drawing/2016/ink" xmlns:am3d="http://schemas.microsoft.com/office/drawing/2017/model3d" xmlns:o="urn:schemas-microsoft-com:office:office" xmlns:r="http://schemas.openxmlformats.org/officeDocument/2006/relationships" xmlns:m="http://schemas.openxmlformats.org/officeDocument/2006/math" xmlns:v="urn:schemas-microsoft-com:vml" xmlns:wp14="http://schemas.microsoft.com/office/word/2010/wordprocessingDrawing" xmlns:wp="http://schemas.openxmlformats.org/drawingml/2006/wordprocessingDrawing" xmlns:w10="urn:schemas-microsoft-com:office:word" xmlns:w="http://schemas.openxmlformats.org/wordprocessingml/2006/main" xmlns:w14="http://schemas.microsoft.com/office/word/2010/wordml" xmlns:w15="http://schemas.microsoft.com/office/word/2012/wordml" xmlns:w16cex="http://schemas.microsoft.com/office/word/2018/wordml/cex" xmlns:w16cid="http://schemas.microsoft.com/office/word/2016/wordml/cid" xmlns:w16="http://schemas.microsoft.com/office/word/2018/wordml" xmlns:w16sdtdh="http://schemas.microsoft.com/office/word/2020/wordml/sdtdatahash" xmlns:w16se="http://schemas.microsoft.com/office/word/2015/wordml/symex" xmlns:wpg="http://schemas.microsoft.com/office/word/2010/wordprocessingGroup" xmlns:wpi="http://schemas.microsoft.com/office/word/2010/wordprocessingInk" xmlns:wne="http://schemas.microsoft.com/office/word/2006/wordml" xmlns:wps="http://schemas.microsoft.com/office/word/2010/wordprocessingShape" mc:Ignorable="w14 w15 w16se w16cid w16 w16cex w16sdtdh wp14">
   <w:comment w:id="18" w:author="AAK" w:date="2022-06-08T15:17:00Z" w:initials="A">
     <w:p>
       <w:pPr>
-        <w:pStyle w:val="CommentText"/>
-      </w:pPr>
-      <w:r>
-        <w:rPr>
-          <w:rStyle w:val="CommentReference"/>
-        </w:rPr>
-        <w:annotationRef/>
-      </w:r>
-    </w:p>
-  </w:comment>
-  <w:comment w:id="19" w:author="AAK" w:date="2022-06-08T15:17:00Z" w:initials="A">
-    <w:p>
-      <w:pPr>
-        <w:pStyle w:val="CommentText"/>
-      </w:pPr>
-      <w:r>
-        <w:rPr>
-          <w:rStyle w:val="CommentReference"/>
+        <w:pStyle w:val="a8"/>
+      </w:pPr>
+      <w:r>
+        <w:rPr>
+          <w:rStyle w:val="a7"/>
         </w:rPr>
         <w:annotationRef/>
       </w:r>
@@ -12220,28 +12201,25 @@
 </file>
 
 <file path=word/commentsExtended.xml><?xml version="1.0" encoding="utf-8"?>
-<w15:commentsEx xmlns:wpc="http://schemas.microsoft.com/office/word/2010/wordprocessingCanvas" xmlns:cx="http://schemas.microsoft.com/office/drawing/2014/chartex" xmlns:cx1="http://schemas.microsoft.com/office/drawing/2015/9/8/chartex" xmlns:cx2="http://schemas.microsoft.com/office/drawing/2015/10/21/chartex" xmlns:cx3="http://schemas.microsoft.com/office/drawing/2016/5/9/chartex" xmlns:cx4="http://schemas.microsoft.com/office/drawing/2016/5/10/chartex" xmlns:cx5="http://schemas.microsoft.com/office/drawing/2016/5/11/chartex" xmlns:cx6="http://schemas.microsoft.com/office/drawing/2016/5/12/chartex" xmlns:cx7="http://schemas.microsoft.com/office/drawing/2016/5/13/chartex" xmlns:cx8="http://schemas.microsoft.com/office/drawing/2016/5/14/chartex" xmlns:mc="http://schemas.openxmlformats.org/markup-compatibility/2006" xmlns:aink="http://schemas.microsoft.com/office/drawing/2016/ink" xmlns:am3d="http://schemas.microsoft.com/office/drawing/2017/model3d" xmlns:o="urn:schemas-microsoft-com:office:office" xmlns:oel="http://schemas.microsoft.com/office/2019/extlst" xmlns:r="http://schemas.openxmlformats.org/officeDocument/2006/relationships" xmlns:m="http://schemas.openxmlformats.org/officeDocument/2006/math" xmlns:v="urn:schemas-microsoft-com:vml" xmlns:wp14="http://schemas.microsoft.com/office/word/2010/wordprocessingDrawing" xmlns:wp="http://schemas.openxmlformats.org/drawingml/2006/wordprocessingDrawing" xmlns:w10="urn:schemas-microsoft-com:office:word" xmlns:w="http://schemas.openxmlformats.org/wordprocessingml/2006/main" xmlns:w14="http://schemas.microsoft.com/office/word/2010/wordml" xmlns:w15="http://schemas.microsoft.com/office/word/2012/wordml" xmlns:w16cex="http://schemas.microsoft.com/office/word/2018/wordml/cex" xmlns:w16cid="http://schemas.microsoft.com/office/word/2016/wordml/cid" xmlns:w16="http://schemas.microsoft.com/office/word/2018/wordml" xmlns:w16sdtdh="http://schemas.microsoft.com/office/word/2020/wordml/sdtdatahash" xmlns:w16se="http://schemas.microsoft.com/office/word/2015/wordml/symex" xmlns:wpg="http://schemas.microsoft.com/office/word/2010/wordprocessingGroup" xmlns:wpi="http://schemas.microsoft.com/office/word/2010/wordprocessingInk" xmlns:wne="http://schemas.microsoft.com/office/word/2006/wordml" xmlns:wps="http://schemas.microsoft.com/office/word/2010/wordprocessingShape" mc:Ignorable="w14 w15 w16se w16cid w16 w16cex w16sdtdh wp14">
-  <w15:commentEx w15:paraId="650D44E7" w15:done="0"/>
+<w15:commentsEx xmlns:wpc="http://schemas.microsoft.com/office/word/2010/wordprocessingCanvas" xmlns:cx="http://schemas.microsoft.com/office/drawing/2014/chartex" xmlns:cx1="http://schemas.microsoft.com/office/drawing/2015/9/8/chartex" xmlns:cx2="http://schemas.microsoft.com/office/drawing/2015/10/21/chartex" xmlns:cx3="http://schemas.microsoft.com/office/drawing/2016/5/9/chartex" xmlns:cx4="http://schemas.microsoft.com/office/drawing/2016/5/10/chartex" xmlns:cx5="http://schemas.microsoft.com/office/drawing/2016/5/11/chartex" xmlns:cx6="http://schemas.microsoft.com/office/drawing/2016/5/12/chartex" xmlns:cx7="http://schemas.microsoft.com/office/drawing/2016/5/13/chartex" xmlns:cx8="http://schemas.microsoft.com/office/drawing/2016/5/14/chartex" xmlns:mc="http://schemas.openxmlformats.org/markup-compatibility/2006" xmlns:aink="http://schemas.microsoft.com/office/drawing/2016/ink" xmlns:am3d="http://schemas.microsoft.com/office/drawing/2017/model3d" xmlns:o="urn:schemas-microsoft-com:office:office" xmlns:r="http://schemas.openxmlformats.org/officeDocument/2006/relationships" xmlns:m="http://schemas.openxmlformats.org/officeDocument/2006/math" xmlns:v="urn:schemas-microsoft-com:vml" xmlns:wp14="http://schemas.microsoft.com/office/word/2010/wordprocessingDrawing" xmlns:wp="http://schemas.openxmlformats.org/drawingml/2006/wordprocessingDrawing" xmlns:w10="urn:schemas-microsoft-com:office:word" xmlns:w="http://schemas.openxmlformats.org/wordprocessingml/2006/main" xmlns:w14="http://schemas.microsoft.com/office/word/2010/wordml" xmlns:w15="http://schemas.microsoft.com/office/word/2012/wordml" xmlns:w16cex="http://schemas.microsoft.com/office/word/2018/wordml/cex" xmlns:w16cid="http://schemas.microsoft.com/office/word/2016/wordml/cid" xmlns:w16="http://schemas.microsoft.com/office/word/2018/wordml" xmlns:w16sdtdh="http://schemas.microsoft.com/office/word/2020/wordml/sdtdatahash" xmlns:w16se="http://schemas.microsoft.com/office/word/2015/wordml/symex" xmlns:wpg="http://schemas.microsoft.com/office/word/2010/wordprocessingGroup" xmlns:wpi="http://schemas.microsoft.com/office/word/2010/wordprocessingInk" xmlns:wne="http://schemas.microsoft.com/office/word/2006/wordml" xmlns:wps="http://schemas.microsoft.com/office/word/2010/wordprocessingShape" mc:Ignorable="w14 w15 w16se w16cid w16 w16cex w16sdtdh wp14">
   <w15:commentEx w15:paraId="672ED1F2" w15:done="0"/>
 </w15:commentsEx>
 </file>
 
 <file path=word/commentsExtensible.xml><?xml version="1.0" encoding="utf-8"?>
-<w16cex:commentsExtensible xmlns:wpc="http://schemas.microsoft.com/office/word/2010/wordprocessingCanvas" xmlns:cx="http://schemas.microsoft.com/office/drawing/2014/chartex" xmlns:cx1="http://schemas.microsoft.com/office/drawing/2015/9/8/chartex" xmlns:cx2="http://schemas.microsoft.com/office/drawing/2015/10/21/chartex" xmlns:cx3="http://schemas.microsoft.com/office/drawing/2016/5/9/chartex" xmlns:cx4="http://schemas.microsoft.com/office/drawing/2016/5/10/chartex" xmlns:cx5="http://schemas.microsoft.com/office/drawing/2016/5/11/chartex" xmlns:cx6="http://schemas.microsoft.com/office/drawing/2016/5/12/chartex" xmlns:cx7="http://schemas.microsoft.com/office/drawing/2016/5/13/chartex" xmlns:cx8="http://schemas.microsoft.com/office/drawing/2016/5/14/chartex" xmlns:mc="http://schemas.openxmlformats.org/markup-compatibility/2006" xmlns:aink="http://schemas.microsoft.com/office/drawing/2016/ink" xmlns:am3d="http://schemas.microsoft.com/office/drawing/2017/model3d" xmlns:o="urn:schemas-microsoft-com:office:office" xmlns:oel="http://schemas.microsoft.com/office/2019/extlst" xmlns:r="http://schemas.openxmlformats.org/officeDocument/2006/relationships" xmlns:m="http://schemas.openxmlformats.org/officeDocument/2006/math" xmlns:v="urn:schemas-microsoft-com:vml" xmlns:wp14="http://schemas.microsoft.com/office/word/2010/wordprocessingDrawing" xmlns:wp="http://schemas.openxmlformats.org/drawingml/2006/wordprocessingDrawing" xmlns:w10="urn:schemas-microsoft-com:office:word" xmlns:w="http://schemas.openxmlformats.org/wordprocessingml/2006/main" xmlns:w14="http://schemas.microsoft.com/office/word/2010/wordml" xmlns:w15="http://schemas.microsoft.com/office/word/2012/wordml" xmlns:w16cex="http://schemas.microsoft.com/office/word/2018/wordml/cex" xmlns:w16cid="http://schemas.microsoft.com/office/word/2016/wordml/cid" xmlns:w16="http://schemas.microsoft.com/office/word/2018/wordml" xmlns:w16sdtdh="http://schemas.microsoft.com/office/word/2020/wordml/sdtdatahash" xmlns:w16se="http://schemas.microsoft.com/office/word/2015/wordml/symex" xmlns:wpg="http://schemas.microsoft.com/office/word/2010/wordprocessingGroup" xmlns:wpi="http://schemas.microsoft.com/office/word/2010/wordprocessingInk" xmlns:wne="http://schemas.microsoft.com/office/word/2006/wordml" xmlns:wps="http://schemas.microsoft.com/office/word/2010/wordprocessingShape" mc:Ignorable="w14 w15 w16se w16cid w16 w16cex w16sdtdh wp14">
-  <w16cex:commentExtensible w16cex:durableId="264B3C0D" w16cex:dateUtc="2022-06-08T08:17:00Z"/>
+<w16cex:commentsExtensible xmlns:wpc="http://schemas.microsoft.com/office/word/2010/wordprocessingCanvas" xmlns:cx="http://schemas.microsoft.com/office/drawing/2014/chartex" xmlns:cx1="http://schemas.microsoft.com/office/drawing/2015/9/8/chartex" xmlns:cx2="http://schemas.microsoft.com/office/drawing/2015/10/21/chartex" xmlns:cx3="http://schemas.microsoft.com/office/drawing/2016/5/9/chartex" xmlns:cx4="http://schemas.microsoft.com/office/drawing/2016/5/10/chartex" xmlns:cx5="http://schemas.microsoft.com/office/drawing/2016/5/11/chartex" xmlns:cx6="http://schemas.microsoft.com/office/drawing/2016/5/12/chartex" xmlns:cx7="http://schemas.microsoft.com/office/drawing/2016/5/13/chartex" xmlns:cx8="http://schemas.microsoft.com/office/drawing/2016/5/14/chartex" xmlns:mc="http://schemas.openxmlformats.org/markup-compatibility/2006" xmlns:aink="http://schemas.microsoft.com/office/drawing/2016/ink" xmlns:am3d="http://schemas.microsoft.com/office/drawing/2017/model3d" xmlns:o="urn:schemas-microsoft-com:office:office" xmlns:r="http://schemas.openxmlformats.org/officeDocument/2006/relationships" xmlns:m="http://schemas.openxmlformats.org/officeDocument/2006/math" xmlns:v="urn:schemas-microsoft-com:vml" xmlns:wp14="http://schemas.microsoft.com/office/word/2010/wordprocessingDrawing" xmlns:wp="http://schemas.openxmlformats.org/drawingml/2006/wordprocessingDrawing" xmlns:w10="urn:schemas-microsoft-com:office:word" xmlns:w="http://schemas.openxmlformats.org/wordprocessingml/2006/main" xmlns:w14="http://schemas.microsoft.com/office/word/2010/wordml" xmlns:w15="http://schemas.microsoft.com/office/word/2012/wordml" xmlns:w16cex="http://schemas.microsoft.com/office/word/2018/wordml/cex" xmlns:w16cid="http://schemas.microsoft.com/office/word/2016/wordml/cid" xmlns:w16="http://schemas.microsoft.com/office/word/2018/wordml" xmlns:w16sdtdh="http://schemas.microsoft.com/office/word/2020/wordml/sdtdatahash" xmlns:w16se="http://schemas.microsoft.com/office/word/2015/wordml/symex" xmlns:wpg="http://schemas.microsoft.com/office/word/2010/wordprocessingGroup" xmlns:wpi="http://schemas.microsoft.com/office/word/2010/wordprocessingInk" xmlns:wne="http://schemas.microsoft.com/office/word/2006/wordml" xmlns:wps="http://schemas.microsoft.com/office/word/2010/wordprocessingShape" mc:Ignorable="w14 w15 w16se w16cid w16 w16cex w16sdtdh wp14">
   <w16cex:commentExtensible w16cex:durableId="264B3C11" w16cex:dateUtc="2022-06-08T08:17:00Z"/>
 </w16cex:commentsExtensible>
 </file>
 
 <file path=word/commentsIds.xml><?xml version="1.0" encoding="utf-8"?>
-<w16cid:commentsIds xmlns:wpc="http://schemas.microsoft.com/office/word/2010/wordprocessingCanvas" xmlns:cx="http://schemas.microsoft.com/office/drawing/2014/chartex" xmlns:cx1="http://schemas.microsoft.com/office/drawing/2015/9/8/chartex" xmlns:cx2="http://schemas.microsoft.com/office/drawing/2015/10/21/chartex" xmlns:cx3="http://schemas.microsoft.com/office/drawing/2016/5/9/chartex" xmlns:cx4="http://schemas.microsoft.com/office/drawing/2016/5/10/chartex" xmlns:cx5="http://schemas.microsoft.com/office/drawing/2016/5/11/chartex" xmlns:cx6="http://schemas.microsoft.com/office/drawing/2016/5/12/chartex" xmlns:cx7="http://schemas.microsoft.com/office/drawing/2016/5/13/chartex" xmlns:cx8="http://schemas.microsoft.com/office/drawing/2016/5/14/chartex" xmlns:mc="http://schemas.openxmlformats.org/markup-compatibility/2006" xmlns:aink="http://schemas.microsoft.com/office/drawing/2016/ink" xmlns:am3d="http://schemas.microsoft.com/office/drawing/2017/model3d" xmlns:o="urn:schemas-microsoft-com:office:office" xmlns:oel="http://schemas.microsoft.com/office/2019/extlst" xmlns:r="http://schemas.openxmlformats.org/officeDocument/2006/relationships" xmlns:m="http://schemas.openxmlformats.org/officeDocument/2006/math" xmlns:v="urn:schemas-microsoft-com:vml" xmlns:wp14="http://schemas.microsoft.com/office/word/2010/wordprocessingDrawing" xmlns:wp="http://schemas.openxmlformats.org/drawingml/2006/wordprocessingDrawing" xmlns:w10="urn:schemas-microsoft-com:office:word" xmlns:w="http://schemas.openxmlformats.org/wordprocessingml/2006/main" xmlns:w14="http://schemas.microsoft.com/office/word/2010/wordml" xmlns:w15="http://schemas.microsoft.com/office/word/2012/wordml" xmlns:w16cex="http://schemas.microsoft.com/office/word/2018/wordml/cex" xmlns:w16cid="http://schemas.microsoft.com/office/word/2016/wordml/cid" xmlns:w16="http://schemas.microsoft.com/office/word/2018/wordml" xmlns:w16sdtdh="http://schemas.microsoft.com/office/word/2020/wordml/sdtdatahash" xmlns:w16se="http://schemas.microsoft.com/office/word/2015/wordml/symex" xmlns:wpg="http://schemas.microsoft.com/office/word/2010/wordprocessingGroup" xmlns:wpi="http://schemas.microsoft.com/office/word/2010/wordprocessingInk" xmlns:wne="http://schemas.microsoft.com/office/word/2006/wordml" xmlns:wps="http://schemas.microsoft.com/office/word/2010/wordprocessingShape" mc:Ignorable="w14 w15 w16se w16cid w16 w16cex w16sdtdh wp14">
-  <w16cid:commentId w16cid:paraId="650D44E7" w16cid:durableId="264B3C0D"/>
+<w16cid:commentsIds xmlns:wpc="http://schemas.microsoft.com/office/word/2010/wordprocessingCanvas" xmlns:cx="http://schemas.microsoft.com/office/drawing/2014/chartex" xmlns:cx1="http://schemas.microsoft.com/office/drawing/2015/9/8/chartex" xmlns:cx2="http://schemas.microsoft.com/office/drawing/2015/10/21/chartex" xmlns:cx3="http://schemas.microsoft.com/office/drawing/2016/5/9/chartex" xmlns:cx4="http://schemas.microsoft.com/office/drawing/2016/5/10/chartex" xmlns:cx5="http://schemas.microsoft.com/office/drawing/2016/5/11/chartex" xmlns:cx6="http://schemas.microsoft.com/office/drawing/2016/5/12/chartex" xmlns:cx7="http://schemas.microsoft.com/office/drawing/2016/5/13/chartex" xmlns:cx8="http://schemas.microsoft.com/office/drawing/2016/5/14/chartex" xmlns:mc="http://schemas.openxmlformats.org/markup-compatibility/2006" xmlns:aink="http://schemas.microsoft.com/office/drawing/2016/ink" xmlns:am3d="http://schemas.microsoft.com/office/drawing/2017/model3d" xmlns:o="urn:schemas-microsoft-com:office:office" xmlns:r="http://schemas.openxmlformats.org/officeDocument/2006/relationships" xmlns:m="http://schemas.openxmlformats.org/officeDocument/2006/math" xmlns:v="urn:schemas-microsoft-com:vml" xmlns:wp14="http://schemas.microsoft.com/office/word/2010/wordprocessingDrawing" xmlns:wp="http://schemas.openxmlformats.org/drawingml/2006/wordprocessingDrawing" xmlns:w10="urn:schemas-microsoft-com:office:word" xmlns:w="http://schemas.openxmlformats.org/wordprocessingml/2006/main" xmlns:w14="http://schemas.microsoft.com/office/word/2010/wordml" xmlns:w15="http://schemas.microsoft.com/office/word/2012/wordml" xmlns:w16cex="http://schemas.microsoft.com/office/word/2018/wordml/cex" xmlns:w16cid="http://schemas.microsoft.com/office/word/2016/wordml/cid" xmlns:w16="http://schemas.microsoft.com/office/word/2018/wordml" xmlns:w16sdtdh="http://schemas.microsoft.com/office/word/2020/wordml/sdtdatahash" xmlns:w16se="http://schemas.microsoft.com/office/word/2015/wordml/symex" xmlns:wpg="http://schemas.microsoft.com/office/word/2010/wordprocessingGroup" xmlns:wpi="http://schemas.microsoft.com/office/word/2010/wordprocessingInk" xmlns:wne="http://schemas.microsoft.com/office/word/2006/wordml" xmlns:wps="http://schemas.microsoft.com/office/word/2010/wordprocessingShape" mc:Ignorable="w14 w15 w16se w16cid w16 w16cex w16sdtdh wp14">
   <w16cid:commentId w16cid:paraId="672ED1F2" w16cid:durableId="264B3C11"/>
 </w16cid:commentsIds>
 </file>
 
 <file path=word/endnotes.xml><?xml version="1.0" encoding="utf-8"?>
-<w:endnotes xmlns:wpc="http://schemas.microsoft.com/office/word/2010/wordprocessingCanvas" xmlns:cx="http://schemas.microsoft.com/office/drawing/2014/chartex" xmlns:cx1="http://schemas.microsoft.com/office/drawing/2015/9/8/chartex" xmlns:cx2="http://schemas.microsoft.com/office/drawing/2015/10/21/chartex" xmlns:cx3="http://schemas.microsoft.com/office/drawing/2016/5/9/chartex" xmlns:cx4="http://schemas.microsoft.com/office/drawing/2016/5/10/chartex" xmlns:cx5="http://schemas.microsoft.com/office/drawing/2016/5/11/chartex" xmlns:cx6="http://schemas.microsoft.com/office/drawing/2016/5/12/chartex" xmlns:cx7="http://schemas.microsoft.com/office/drawing/2016/5/13/chartex" xmlns:cx8="http://schemas.microsoft.com/office/drawing/2016/5/14/chartex" xmlns:mc="http://schemas.openxmlformats.org/markup-compatibility/2006" xmlns:aink="http://schemas.microsoft.com/office/drawing/2016/ink" xmlns:am3d="http://schemas.microsoft.com/office/drawing/2017/model3d" xmlns:o="urn:schemas-microsoft-com:office:office" xmlns:oel="http://schemas.microsoft.com/office/2019/extlst" xmlns:r="http://schemas.openxmlformats.org/officeDocument/2006/relationships" xmlns:m="http://schemas.openxmlformats.org/officeDocument/2006/math" xmlns:v="urn:schemas-microsoft-com:vml" xmlns:wp14="http://schemas.microsoft.com/office/word/2010/wordprocessingDrawing" xmlns:wp="http://schemas.openxmlformats.org/drawingml/2006/wordprocessingDrawing" xmlns:w10="urn:schemas-microsoft-com:office:word" xmlns:w="http://schemas.openxmlformats.org/wordprocessingml/2006/main" xmlns:w14="http://schemas.microsoft.com/office/word/2010/wordml" xmlns:w15="http://schemas.microsoft.com/office/word/2012/wordml" xmlns:w16cex="http://schemas.microsoft.com/office/word/2018/wordml/cex" xmlns:w16cid="http://schemas.microsoft.com/office/word/2016/wordml/cid" xmlns:w16="http://schemas.microsoft.com/office/word/2018/wordml" xmlns:w16sdtdh="http://schemas.microsoft.com/office/word/2020/wordml/sdtdatahash" xmlns:w16se="http://schemas.microsoft.com/office/word/2015/wordml/symex" xmlns:wpg="http://schemas.microsoft.com/office/word/2010/wordprocessingGroup" xmlns:wpi="http://schemas.microsoft.com/office/word/2010/wordprocessingInk" xmlns:wne="http://schemas.microsoft.com/office/word/2006/wordml" xmlns:wps="http://schemas.microsoft.com/office/word/2010/wordprocessingShape" mc:Ignorable="w14 w15 w16se w16cid w16 w16cex w16sdtdh wp14">
+<w:endnotes xmlns:wpc="http://schemas.microsoft.com/office/word/2010/wordprocessingCanvas" xmlns:cx="http://schemas.microsoft.com/office/drawing/2014/chartex" xmlns:cx1="http://schemas.microsoft.com/office/drawing/2015/9/8/chartex" xmlns:cx2="http://schemas.microsoft.com/office/drawing/2015/10/21/chartex" xmlns:cx3="http://schemas.microsoft.com/office/drawing/2016/5/9/chartex" xmlns:cx4="http://schemas.microsoft.com/office/drawing/2016/5/10/chartex" xmlns:cx5="http://schemas.microsoft.com/office/drawing/2016/5/11/chartex" xmlns:cx6="http://schemas.microsoft.com/office/drawing/2016/5/12/chartex" xmlns:cx7="http://schemas.microsoft.com/office/drawing/2016/5/13/chartex" xmlns:cx8="http://schemas.microsoft.com/office/drawing/2016/5/14/chartex" xmlns:mc="http://schemas.openxmlformats.org/markup-compatibility/2006" xmlns:aink="http://schemas.microsoft.com/office/drawing/2016/ink" xmlns:am3d="http://schemas.microsoft.com/office/drawing/2017/model3d" xmlns:o="urn:schemas-microsoft-com:office:office" xmlns:r="http://schemas.openxmlformats.org/officeDocument/2006/relationships" xmlns:m="http://schemas.openxmlformats.org/officeDocument/2006/math" xmlns:v="urn:schemas-microsoft-com:vml" xmlns:wp14="http://schemas.microsoft.com/office/word/2010/wordprocessingDrawing" xmlns:wp="http://schemas.openxmlformats.org/drawingml/2006/wordprocessingDrawing" xmlns:w10="urn:schemas-microsoft-com:office:word" xmlns:w="http://schemas.openxmlformats.org/wordprocessingml/2006/main" xmlns:w14="http://schemas.microsoft.com/office/word/2010/wordml" xmlns:w15="http://schemas.microsoft.com/office/word/2012/wordml" xmlns:w16cex="http://schemas.microsoft.com/office/word/2018/wordml/cex" xmlns:w16cid="http://schemas.microsoft.com/office/word/2016/wordml/cid" xmlns:w16="http://schemas.microsoft.com/office/word/2018/wordml" xmlns:w16sdtdh="http://schemas.microsoft.com/office/word/2020/wordml/sdtdatahash" xmlns:w16se="http://schemas.microsoft.com/office/word/2015/wordml/symex" xmlns:wpg="http://schemas.microsoft.com/office/word/2010/wordprocessingGroup" xmlns:wpi="http://schemas.microsoft.com/office/word/2010/wordprocessingInk" xmlns:wne="http://schemas.microsoft.com/office/word/2006/wordml" xmlns:wps="http://schemas.microsoft.com/office/word/2010/wordprocessingShape" mc:Ignorable="w14 w15 w16se w16cid w16 w16cex w16sdtdh wp14">
   <w:endnote w:type="separator" w:id="-1">
     <w:p>
       <w:pPr>
@@ -12266,7 +12244,7 @@
 </file>
 
 <file path=word/footer1.xml><?xml version="1.0" encoding="utf-8"?>
-<w:ftr xmlns:wpc="http://schemas.microsoft.com/office/word/2010/wordprocessingCanvas" xmlns:cx="http://schemas.microsoft.com/office/drawing/2014/chartex" xmlns:cx1="http://schemas.microsoft.com/office/drawing/2015/9/8/chartex" xmlns:cx2="http://schemas.microsoft.com/office/drawing/2015/10/21/chartex" xmlns:cx3="http://schemas.microsoft.com/office/drawing/2016/5/9/chartex" xmlns:cx4="http://schemas.microsoft.com/office/drawing/2016/5/10/chartex" xmlns:cx5="http://schemas.microsoft.com/office/drawing/2016/5/11/chartex" xmlns:cx6="http://schemas.microsoft.com/office/drawing/2016/5/12/chartex" xmlns:cx7="http://schemas.microsoft.com/office/drawing/2016/5/13/chartex" xmlns:cx8="http://schemas.microsoft.com/office/drawing/2016/5/14/chartex" xmlns:mc="http://schemas.openxmlformats.org/markup-compatibility/2006" xmlns:aink="http://schemas.microsoft.com/office/drawing/2016/ink" xmlns:am3d="http://schemas.microsoft.com/office/drawing/2017/model3d" xmlns:o="urn:schemas-microsoft-com:office:office" xmlns:oel="http://schemas.microsoft.com/office/2019/extlst" xmlns:r="http://schemas.openxmlformats.org/officeDocument/2006/relationships" xmlns:m="http://schemas.openxmlformats.org/officeDocument/2006/math" xmlns:v="urn:schemas-microsoft-com:vml" xmlns:wp14="http://schemas.microsoft.com/office/word/2010/wordprocessingDrawing" xmlns:wp="http://schemas.openxmlformats.org/drawingml/2006/wordprocessingDrawing" xmlns:w10="urn:schemas-microsoft-com:office:word" xmlns:w="http://schemas.openxmlformats.org/wordprocessingml/2006/main" xmlns:w14="http://schemas.microsoft.com/office/word/2010/wordml" xmlns:w15="http://schemas.microsoft.com/office/word/2012/wordml" xmlns:w16cex="http://schemas.microsoft.com/office/word/2018/wordml/cex" xmlns:w16cid="http://schemas.microsoft.com/office/word/2016/wordml/cid" xmlns:w16="http://schemas.microsoft.com/office/word/2018/wordml" xmlns:w16sdtdh="http://schemas.microsoft.com/office/word/2020/wordml/sdtdatahash" xmlns:w16se="http://schemas.microsoft.com/office/word/2015/wordml/symex" xmlns:wpg="http://schemas.microsoft.com/office/word/2010/wordprocessingGroup" xmlns:wpi="http://schemas.microsoft.com/office/word/2010/wordprocessingInk" xmlns:wne="http://schemas.microsoft.com/office/word/2006/wordml" xmlns:wps="http://schemas.microsoft.com/office/word/2010/wordprocessingShape" mc:Ignorable="w14 w15 w16se w16cid w16 w16cex w16sdtdh wp14">
+<w:ftr xmlns:wpc="http://schemas.microsoft.com/office/word/2010/wordprocessingCanvas" xmlns:cx="http://schemas.microsoft.com/office/drawing/2014/chartex" xmlns:cx1="http://schemas.microsoft.com/office/drawing/2015/9/8/chartex" xmlns:cx2="http://schemas.microsoft.com/office/drawing/2015/10/21/chartex" xmlns:cx3="http://schemas.microsoft.com/office/drawing/2016/5/9/chartex" xmlns:cx4="http://schemas.microsoft.com/office/drawing/2016/5/10/chartex" xmlns:cx5="http://schemas.microsoft.com/office/drawing/2016/5/11/chartex" xmlns:cx6="http://schemas.microsoft.com/office/drawing/2016/5/12/chartex" xmlns:cx7="http://schemas.microsoft.com/office/drawing/2016/5/13/chartex" xmlns:cx8="http://schemas.microsoft.com/office/drawing/2016/5/14/chartex" xmlns:mc="http://schemas.openxmlformats.org/markup-compatibility/2006" xmlns:aink="http://schemas.microsoft.com/office/drawing/2016/ink" xmlns:am3d="http://schemas.microsoft.com/office/drawing/2017/model3d" xmlns:o="urn:schemas-microsoft-com:office:office" xmlns:r="http://schemas.openxmlformats.org/officeDocument/2006/relationships" xmlns:m="http://schemas.openxmlformats.org/officeDocument/2006/math" xmlns:v="urn:schemas-microsoft-com:vml" xmlns:wp14="http://schemas.microsoft.com/office/word/2010/wordprocessingDrawing" xmlns:wp="http://schemas.openxmlformats.org/drawingml/2006/wordprocessingDrawing" xmlns:w10="urn:schemas-microsoft-com:office:word" xmlns:w="http://schemas.openxmlformats.org/wordprocessingml/2006/main" xmlns:w14="http://schemas.microsoft.com/office/word/2010/wordml" xmlns:w15="http://schemas.microsoft.com/office/word/2012/wordml" xmlns:w16cex="http://schemas.microsoft.com/office/word/2018/wordml/cex" xmlns:w16cid="http://schemas.microsoft.com/office/word/2016/wordml/cid" xmlns:w16="http://schemas.microsoft.com/office/word/2018/wordml" xmlns:w16sdtdh="http://schemas.microsoft.com/office/word/2020/wordml/sdtdatahash" xmlns:w16se="http://schemas.microsoft.com/office/word/2015/wordml/symex" xmlns:wpg="http://schemas.microsoft.com/office/word/2010/wordprocessingGroup" xmlns:wpi="http://schemas.microsoft.com/office/word/2010/wordprocessingInk" xmlns:wne="http://schemas.microsoft.com/office/word/2006/wordml" xmlns:wps="http://schemas.microsoft.com/office/word/2010/wordprocessingShape" mc:Ignorable="w14 w15 w16se w16cid w16 w16cex w16sdtdh wp14">
   <w:sdt>
     <w:sdtPr>
       <w:id w:val="1643156822"/>
@@ -12279,7 +12257,7 @@
     <w:sdtContent>
       <w:p>
         <w:pPr>
-          <w:pStyle w:val="Footer"/>
+          <w:pStyle w:val="af0"/>
           <w:jc w:val="right"/>
         </w:pPr>
         <w:r>
@@ -12302,7 +12280,7 @@
   </w:sdt>
   <w:p>
     <w:pPr>
-      <w:pStyle w:val="Footer"/>
+      <w:pStyle w:val="af0"/>
       <w:ind w:firstLine="0"/>
       <w:jc w:val="center"/>
     </w:pPr>
@@ -12311,7 +12289,7 @@
 </file>
 
 <file path=word/footnotes.xml><?xml version="1.0" encoding="utf-8"?>
-<w:footnotes xmlns:wpc="http://schemas.microsoft.com/office/word/2010/wordprocessingCanvas" xmlns:cx="http://schemas.microsoft.com/office/drawing/2014/chartex" xmlns:cx1="http://schemas.microsoft.com/office/drawing/2015/9/8/chartex" xmlns:cx2="http://schemas.microsoft.com/office/drawing/2015/10/21/chartex" xmlns:cx3="http://schemas.microsoft.com/office/drawing/2016/5/9/chartex" xmlns:cx4="http://schemas.microsoft.com/office/drawing/2016/5/10/chartex" xmlns:cx5="http://schemas.microsoft.com/office/drawing/2016/5/11/chartex" xmlns:cx6="http://schemas.microsoft.com/office/drawing/2016/5/12/chartex" xmlns:cx7="http://schemas.microsoft.com/office/drawing/2016/5/13/chartex" xmlns:cx8="http://schemas.microsoft.com/office/drawing/2016/5/14/chartex" xmlns:mc="http://schemas.openxmlformats.org/markup-compatibility/2006" xmlns:aink="http://schemas.microsoft.com/office/drawing/2016/ink" xmlns:am3d="http://schemas.microsoft.com/office/drawing/2017/model3d" xmlns:o="urn:schemas-microsoft-com:office:office" xmlns:oel="http://schemas.microsoft.com/office/2019/extlst" xmlns:r="http://schemas.openxmlformats.org/officeDocument/2006/relationships" xmlns:m="http://schemas.openxmlformats.org/officeDocument/2006/math" xmlns:v="urn:schemas-microsoft-com:vml" xmlns:wp14="http://schemas.microsoft.com/office/word/2010/wordprocessingDrawing" xmlns:wp="http://schemas.openxmlformats.org/drawingml/2006/wordprocessingDrawing" xmlns:w10="urn:schemas-microsoft-com:office:word" xmlns:w="http://schemas.openxmlformats.org/wordprocessingml/2006/main" xmlns:w14="http://schemas.microsoft.com/office/word/2010/wordml" xmlns:w15="http://schemas.microsoft.com/office/word/2012/wordml" xmlns:w16cex="http://schemas.microsoft.com/office/word/2018/wordml/cex" xmlns:w16cid="http://schemas.microsoft.com/office/word/2016/wordml/cid" xmlns:w16="http://schemas.microsoft.com/office/word/2018/wordml" xmlns:w16sdtdh="http://schemas.microsoft.com/office/word/2020/wordml/sdtdatahash" xmlns:w16se="http://schemas.microsoft.com/office/word/2015/wordml/symex" xmlns:wpg="http://schemas.microsoft.com/office/word/2010/wordprocessingGroup" xmlns:wpi="http://schemas.microsoft.com/office/word/2010/wordprocessingInk" xmlns:wne="http://schemas.microsoft.com/office/word/2006/wordml" xmlns:wps="http://schemas.microsoft.com/office/word/2010/wordprocessingShape" mc:Ignorable="w14 w15 w16se w16cid w16 w16cex w16sdtdh wp14">
+<w:footnotes xmlns:wpc="http://schemas.microsoft.com/office/word/2010/wordprocessingCanvas" xmlns:cx="http://schemas.microsoft.com/office/drawing/2014/chartex" xmlns:cx1="http://schemas.microsoft.com/office/drawing/2015/9/8/chartex" xmlns:cx2="http://schemas.microsoft.com/office/drawing/2015/10/21/chartex" xmlns:cx3="http://schemas.microsoft.com/office/drawing/2016/5/9/chartex" xmlns:cx4="http://schemas.microsoft.com/office/drawing/2016/5/10/chartex" xmlns:cx5="http://schemas.microsoft.com/office/drawing/2016/5/11/chartex" xmlns:cx6="http://schemas.microsoft.com/office/drawing/2016/5/12/chartex" xmlns:cx7="http://schemas.microsoft.com/office/drawing/2016/5/13/chartex" xmlns:cx8="http://schemas.microsoft.com/office/drawing/2016/5/14/chartex" xmlns:mc="http://schemas.openxmlformats.org/markup-compatibility/2006" xmlns:aink="http://schemas.microsoft.com/office/drawing/2016/ink" xmlns:am3d="http://schemas.microsoft.com/office/drawing/2017/model3d" xmlns:o="urn:schemas-microsoft-com:office:office" xmlns:r="http://schemas.openxmlformats.org/officeDocument/2006/relationships" xmlns:m="http://schemas.openxmlformats.org/officeDocument/2006/math" xmlns:v="urn:schemas-microsoft-com:vml" xmlns:wp14="http://schemas.microsoft.com/office/word/2010/wordprocessingDrawing" xmlns:wp="http://schemas.openxmlformats.org/drawingml/2006/wordprocessingDrawing" xmlns:w10="urn:schemas-microsoft-com:office:word" xmlns:w="http://schemas.openxmlformats.org/wordprocessingml/2006/main" xmlns:w14="http://schemas.microsoft.com/office/word/2010/wordml" xmlns:w15="http://schemas.microsoft.com/office/word/2012/wordml" xmlns:w16cex="http://schemas.microsoft.com/office/word/2018/wordml/cex" xmlns:w16cid="http://schemas.microsoft.com/office/word/2016/wordml/cid" xmlns:w16="http://schemas.microsoft.com/office/word/2018/wordml" xmlns:w16sdtdh="http://schemas.microsoft.com/office/word/2020/wordml/sdtdatahash" xmlns:w16se="http://schemas.microsoft.com/office/word/2015/wordml/symex" xmlns:wpg="http://schemas.microsoft.com/office/word/2010/wordprocessingGroup" xmlns:wpi="http://schemas.microsoft.com/office/word/2010/wordprocessingInk" xmlns:wne="http://schemas.microsoft.com/office/word/2006/wordml" xmlns:wps="http://schemas.microsoft.com/office/word/2010/wordprocessingShape" mc:Ignorable="w14 w15 w16se w16cid w16 w16cex w16sdtdh wp14">
   <w:footnote w:type="separator" w:id="-1">
     <w:p>
       <w:pPr>
@@ -12336,7 +12314,7 @@
 </file>
 
 <file path=word/numbering.xml><?xml version="1.0" encoding="utf-8"?>
-<w:numbering xmlns:wpc="http://schemas.microsoft.com/office/word/2010/wordprocessingCanvas" xmlns:cx="http://schemas.microsoft.com/office/drawing/2014/chartex" xmlns:cx1="http://schemas.microsoft.com/office/drawing/2015/9/8/chartex" xmlns:cx2="http://schemas.microsoft.com/office/drawing/2015/10/21/chartex" xmlns:cx3="http://schemas.microsoft.com/office/drawing/2016/5/9/chartex" xmlns:cx4="http://schemas.microsoft.com/office/drawing/2016/5/10/chartex" xmlns:cx5="http://schemas.microsoft.com/office/drawing/2016/5/11/chartex" xmlns:cx6="http://schemas.microsoft.com/office/drawing/2016/5/12/chartex" xmlns:cx7="http://schemas.microsoft.com/office/drawing/2016/5/13/chartex" xmlns:cx8="http://schemas.microsoft.com/office/drawing/2016/5/14/chartex" xmlns:mc="http://schemas.openxmlformats.org/markup-compatibility/2006" xmlns:aink="http://schemas.microsoft.com/office/drawing/2016/ink" xmlns:am3d="http://schemas.microsoft.com/office/drawing/2017/model3d" xmlns:o="urn:schemas-microsoft-com:office:office" xmlns:oel="http://schemas.microsoft.com/office/2019/extlst" xmlns:r="http://schemas.openxmlformats.org/officeDocument/2006/relationships" xmlns:m="http://schemas.openxmlformats.org/officeDocument/2006/math" xmlns:v="urn:schemas-microsoft-com:vml" xmlns:wp14="http://schemas.microsoft.com/office/word/2010/wordprocessingDrawing" xmlns:wp="http://schemas.openxmlformats.org/drawingml/2006/wordprocessingDrawing" xmlns:w10="urn:schemas-microsoft-com:office:word" xmlns:w="http://schemas.openxmlformats.org/wordprocessingml/2006/main" xmlns:w14="http://schemas.microsoft.com/office/word/2010/wordml" xmlns:w15="http://schemas.microsoft.com/office/word/2012/wordml" xmlns:w16cex="http://schemas.microsoft.com/office/word/2018/wordml/cex" xmlns:w16cid="http://schemas.microsoft.com/office/word/2016/wordml/cid" xmlns:w16="http://schemas.microsoft.com/office/word/2018/wordml" xmlns:w16sdtdh="http://schemas.microsoft.com/office/word/2020/wordml/sdtdatahash" xmlns:w16se="http://schemas.microsoft.com/office/word/2015/wordml/symex" xmlns:wpg="http://schemas.microsoft.com/office/word/2010/wordprocessingGroup" xmlns:wpi="http://schemas.microsoft.com/office/word/2010/wordprocessingInk" xmlns:wne="http://schemas.microsoft.com/office/word/2006/wordml" xmlns:wps="http://schemas.microsoft.com/office/word/2010/wordprocessingShape" mc:Ignorable="w14 w15 w16se w16cid w16 w16cex w16sdtdh wp14">
+<w:numbering xmlns:wpc="http://schemas.microsoft.com/office/word/2010/wordprocessingCanvas" xmlns:cx="http://schemas.microsoft.com/office/drawing/2014/chartex" xmlns:cx1="http://schemas.microsoft.com/office/drawing/2015/9/8/chartex" xmlns:cx2="http://schemas.microsoft.com/office/drawing/2015/10/21/chartex" xmlns:cx3="http://schemas.microsoft.com/office/drawing/2016/5/9/chartex" xmlns:cx4="http://schemas.microsoft.com/office/drawing/2016/5/10/chartex" xmlns:cx5="http://schemas.microsoft.com/office/drawing/2016/5/11/chartex" xmlns:cx6="http://schemas.microsoft.com/office/drawing/2016/5/12/chartex" xmlns:cx7="http://schemas.microsoft.com/office/drawing/2016/5/13/chartex" xmlns:cx8="http://schemas.microsoft.com/office/drawing/2016/5/14/chartex" xmlns:mc="http://schemas.openxmlformats.org/markup-compatibility/2006" xmlns:aink="http://schemas.microsoft.com/office/drawing/2016/ink" xmlns:am3d="http://schemas.microsoft.com/office/drawing/2017/model3d" xmlns:o="urn:schemas-microsoft-com:office:office" xmlns:r="http://schemas.openxmlformats.org/officeDocument/2006/relationships" xmlns:m="http://schemas.openxmlformats.org/officeDocument/2006/math" xmlns:v="urn:schemas-microsoft-com:vml" xmlns:wp14="http://schemas.microsoft.com/office/word/2010/wordprocessingDrawing" xmlns:wp="http://schemas.openxmlformats.org/drawingml/2006/wordprocessingDrawing" xmlns:w10="urn:schemas-microsoft-com:office:word" xmlns:w="http://schemas.openxmlformats.org/wordprocessingml/2006/main" xmlns:w14="http://schemas.microsoft.com/office/word/2010/wordml" xmlns:w15="http://schemas.microsoft.com/office/word/2012/wordml" xmlns:w16cex="http://schemas.microsoft.com/office/word/2018/wordml/cex" xmlns:w16cid="http://schemas.microsoft.com/office/word/2016/wordml/cid" xmlns:w16="http://schemas.microsoft.com/office/word/2018/wordml" xmlns:w16sdtdh="http://schemas.microsoft.com/office/word/2020/wordml/sdtdatahash" xmlns:w16se="http://schemas.microsoft.com/office/word/2015/wordml/symex" xmlns:wpg="http://schemas.microsoft.com/office/word/2010/wordprocessingGroup" xmlns:wpi="http://schemas.microsoft.com/office/word/2010/wordprocessingInk" xmlns:wne="http://schemas.microsoft.com/office/word/2006/wordml" xmlns:wps="http://schemas.microsoft.com/office/word/2010/wordprocessingShape" mc:Ignorable="w14 w15 w16se w16cid w16 w16cex w16sdtdh wp14">
   <w:abstractNum w:abstractNumId="0" w15:restartNumberingAfterBreak="0">
     <w:nsid w:val="036D16E2"/>
     <w:multiLevelType w:val="hybridMultilevel"/>
@@ -13489,44 +13467,44 @@
       </w:rPr>
     </w:lvl>
   </w:abstractNum>
-  <w:num w:numId="1" w16cid:durableId="291980338">
+  <w:num w:numId="1">
     <w:abstractNumId w:val="3"/>
   </w:num>
-  <w:num w:numId="2" w16cid:durableId="1054357679">
+  <w:num w:numId="2">
     <w:abstractNumId w:val="9"/>
   </w:num>
-  <w:num w:numId="3" w16cid:durableId="603928220">
+  <w:num w:numId="3">
     <w:abstractNumId w:val="10"/>
   </w:num>
-  <w:num w:numId="4" w16cid:durableId="1796561444">
+  <w:num w:numId="4">
     <w:abstractNumId w:val="6"/>
   </w:num>
-  <w:num w:numId="5" w16cid:durableId="1345204379">
+  <w:num w:numId="5">
     <w:abstractNumId w:val="7"/>
   </w:num>
-  <w:num w:numId="6" w16cid:durableId="1320764187">
+  <w:num w:numId="6">
     <w:abstractNumId w:val="8"/>
   </w:num>
-  <w:num w:numId="7" w16cid:durableId="684790668">
+  <w:num w:numId="7">
     <w:abstractNumId w:val="0"/>
   </w:num>
-  <w:num w:numId="8" w16cid:durableId="1008798164">
+  <w:num w:numId="8">
     <w:abstractNumId w:val="2"/>
   </w:num>
-  <w:num w:numId="9" w16cid:durableId="1719628594">
+  <w:num w:numId="9">
     <w:abstractNumId w:val="1"/>
   </w:num>
-  <w:num w:numId="10" w16cid:durableId="543370585">
+  <w:num w:numId="10">
     <w:abstractNumId w:val="5"/>
   </w:num>
-  <w:num w:numId="11" w16cid:durableId="1091124617">
+  <w:num w:numId="11">
     <w:abstractNumId w:val="4"/>
   </w:num>
 </w:numbering>
 </file>
 
 <file path=word/people.xml><?xml version="1.0" encoding="utf-8"?>
-<w15:people xmlns:wpc="http://schemas.microsoft.com/office/word/2010/wordprocessingCanvas" xmlns:cx="http://schemas.microsoft.com/office/drawing/2014/chartex" xmlns:cx1="http://schemas.microsoft.com/office/drawing/2015/9/8/chartex" xmlns:cx2="http://schemas.microsoft.com/office/drawing/2015/10/21/chartex" xmlns:cx3="http://schemas.microsoft.com/office/drawing/2016/5/9/chartex" xmlns:cx4="http://schemas.microsoft.com/office/drawing/2016/5/10/chartex" xmlns:cx5="http://schemas.microsoft.com/office/drawing/2016/5/11/chartex" xmlns:cx6="http://schemas.microsoft.com/office/drawing/2016/5/12/chartex" xmlns:cx7="http://schemas.microsoft.com/office/drawing/2016/5/13/chartex" xmlns:cx8="http://schemas.microsoft.com/office/drawing/2016/5/14/chartex" xmlns:mc="http://schemas.openxmlformats.org/markup-compatibility/2006" xmlns:aink="http://schemas.microsoft.com/office/drawing/2016/ink" xmlns:am3d="http://schemas.microsoft.com/office/drawing/2017/model3d" xmlns:o="urn:schemas-microsoft-com:office:office" xmlns:oel="http://schemas.microsoft.com/office/2019/extlst" xmlns:r="http://schemas.openxmlformats.org/officeDocument/2006/relationships" xmlns:m="http://schemas.openxmlformats.org/officeDocument/2006/math" xmlns:v="urn:schemas-microsoft-com:vml" xmlns:wp14="http://schemas.microsoft.com/office/word/2010/wordprocessingDrawing" xmlns:wp="http://schemas.openxmlformats.org/drawingml/2006/wordprocessingDrawing" xmlns:w10="urn:schemas-microsoft-com:office:word" xmlns:w="http://schemas.openxmlformats.org/wordprocessingml/2006/main" xmlns:w14="http://schemas.microsoft.com/office/word/2010/wordml" xmlns:w15="http://schemas.microsoft.com/office/word/2012/wordml" xmlns:w16cex="http://schemas.microsoft.com/office/word/2018/wordml/cex" xmlns:w16cid="http://schemas.microsoft.com/office/word/2016/wordml/cid" xmlns:w16="http://schemas.microsoft.com/office/word/2018/wordml" xmlns:w16sdtdh="http://schemas.microsoft.com/office/word/2020/wordml/sdtdatahash" xmlns:w16se="http://schemas.microsoft.com/office/word/2015/wordml/symex" xmlns:wpg="http://schemas.microsoft.com/office/word/2010/wordprocessingGroup" xmlns:wpi="http://schemas.microsoft.com/office/word/2010/wordprocessingInk" xmlns:wne="http://schemas.microsoft.com/office/word/2006/wordml" xmlns:wps="http://schemas.microsoft.com/office/word/2010/wordprocessingShape" mc:Ignorable="w14 w15 w16se w16cid w16 w16cex w16sdtdh wp14">
+<w15:people xmlns:wpc="http://schemas.microsoft.com/office/word/2010/wordprocessingCanvas" xmlns:cx="http://schemas.microsoft.com/office/drawing/2014/chartex" xmlns:cx1="http://schemas.microsoft.com/office/drawing/2015/9/8/chartex" xmlns:cx2="http://schemas.microsoft.com/office/drawing/2015/10/21/chartex" xmlns:cx3="http://schemas.microsoft.com/office/drawing/2016/5/9/chartex" xmlns:cx4="http://schemas.microsoft.com/office/drawing/2016/5/10/chartex" xmlns:cx5="http://schemas.microsoft.com/office/drawing/2016/5/11/chartex" xmlns:cx6="http://schemas.microsoft.com/office/drawing/2016/5/12/chartex" xmlns:cx7="http://schemas.microsoft.com/office/drawing/2016/5/13/chartex" xmlns:cx8="http://schemas.microsoft.com/office/drawing/2016/5/14/chartex" xmlns:mc="http://schemas.openxmlformats.org/markup-compatibility/2006" xmlns:aink="http://schemas.microsoft.com/office/drawing/2016/ink" xmlns:am3d="http://schemas.microsoft.com/office/drawing/2017/model3d" xmlns:o="urn:schemas-microsoft-com:office:office" xmlns:r="http://schemas.openxmlformats.org/officeDocument/2006/relationships" xmlns:m="http://schemas.openxmlformats.org/officeDocument/2006/math" xmlns:v="urn:schemas-microsoft-com:vml" xmlns:wp14="http://schemas.microsoft.com/office/word/2010/wordprocessingDrawing" xmlns:wp="http://schemas.openxmlformats.org/drawingml/2006/wordprocessingDrawing" xmlns:w10="urn:schemas-microsoft-com:office:word" xmlns:w="http://schemas.openxmlformats.org/wordprocessingml/2006/main" xmlns:w14="http://schemas.microsoft.com/office/word/2010/wordml" xmlns:w15="http://schemas.microsoft.com/office/word/2012/wordml" xmlns:w16cex="http://schemas.microsoft.com/office/word/2018/wordml/cex" xmlns:w16cid="http://schemas.microsoft.com/office/word/2016/wordml/cid" xmlns:w16="http://schemas.microsoft.com/office/word/2018/wordml" xmlns:w16sdtdh="http://schemas.microsoft.com/office/word/2020/wordml/sdtdatahash" xmlns:w16se="http://schemas.microsoft.com/office/word/2015/wordml/symex" xmlns:wpg="http://schemas.microsoft.com/office/word/2010/wordprocessingGroup" xmlns:wpi="http://schemas.microsoft.com/office/word/2010/wordprocessingInk" xmlns:wne="http://schemas.microsoft.com/office/word/2006/wordml" xmlns:wps="http://schemas.microsoft.com/office/word/2010/wordprocessingShape" mc:Ignorable="w14 w15 w16se w16cid w16 w16cex w16sdtdh wp14">
   <w15:person w15:author="AAK">
     <w15:presenceInfo w15:providerId="AD" w15:userId="S-1-5-21-2301979571-1751391163-971761870-1106"/>
   </w15:person>
@@ -13930,15 +13908,15 @@
     <w:lsdException w:name="Unresolved Mention" w:semiHidden="1" w:unhideWhenUsed="1"/>
     <w:lsdException w:name="Smart Link" w:semiHidden="1" w:unhideWhenUsed="1"/>
   </w:latentStyles>
-  <w:style w:type="paragraph" w:default="1" w:styleId="Normal">
+  <w:style w:type="paragraph" w:default="1" w:styleId="a">
     <w:name w:val="Normal"/>
     <w:qFormat/>
   </w:style>
-  <w:style w:type="paragraph" w:styleId="Heading1">
+  <w:style w:type="paragraph" w:styleId="1">
     <w:name w:val="heading 1"/>
-    <w:basedOn w:val="Normal"/>
-    <w:next w:val="Normal"/>
-    <w:link w:val="Heading1Char"/>
+    <w:basedOn w:val="a"/>
+    <w:next w:val="a"/>
+    <w:link w:val="10"/>
     <w:uiPriority w:val="9"/>
     <w:qFormat/>
     <w:rsid w:val="00082870"/>
@@ -13955,13 +13933,13 @@
       <w:szCs w:val="32"/>
     </w:rPr>
   </w:style>
-  <w:style w:type="character" w:default="1" w:styleId="DefaultParagraphFont">
+  <w:style w:type="character" w:default="1" w:styleId="a0">
     <w:name w:val="Default Paragraph Font"/>
     <w:uiPriority w:val="1"/>
     <w:semiHidden/>
     <w:unhideWhenUsed/>
   </w:style>
-  <w:style w:type="table" w:default="1" w:styleId="TableNormal">
+  <w:style w:type="table" w:default="1" w:styleId="a1">
     <w:name w:val="Normal Table"/>
     <w:uiPriority w:val="99"/>
     <w:semiHidden/>
@@ -13976,15 +13954,15 @@
       </w:tblCellMar>
     </w:tblPr>
   </w:style>
-  <w:style w:type="numbering" w:default="1" w:styleId="NoList">
+  <w:style w:type="numbering" w:default="1" w:styleId="a2">
     <w:name w:val="No List"/>
     <w:uiPriority w:val="99"/>
     <w:semiHidden/>
     <w:unhideWhenUsed/>
   </w:style>
-  <w:style w:type="table" w:styleId="TableGrid">
+  <w:style w:type="table" w:styleId="a3">
     <w:name w:val="Table Grid"/>
-    <w:basedOn w:val="TableNormal"/>
+    <w:basedOn w:val="a1"/>
     <w:uiPriority w:val="39"/>
     <w:rsid w:val="00EC1EBE"/>
     <w:pPr>
@@ -14001,9 +13979,9 @@
       </w:tblBorders>
     </w:tblPr>
   </w:style>
-  <w:style w:type="table" w:customStyle="1" w:styleId="1">
+  <w:style w:type="table" w:customStyle="1" w:styleId="11">
     <w:name w:val="Сетка таблицы1"/>
-    <w:basedOn w:val="TableNormal"/>
+    <w:basedOn w:val="a1"/>
     <w:uiPriority w:val="39"/>
     <w:rsid w:val="009720CB"/>
     <w:pPr>
@@ -14026,9 +14004,9 @@
       </w:tblBorders>
     </w:tblPr>
   </w:style>
-  <w:style w:type="paragraph" w:styleId="ListParagraph">
+  <w:style w:type="paragraph" w:styleId="a4">
     <w:name w:val="List Paragraph"/>
-    <w:basedOn w:val="Normal"/>
+    <w:basedOn w:val="a"/>
     <w:uiPriority w:val="34"/>
     <w:qFormat/>
     <w:rsid w:val="002B7629"/>
@@ -14037,10 +14015,10 @@
       <w:contextualSpacing/>
     </w:pPr>
   </w:style>
-  <w:style w:type="character" w:customStyle="1" w:styleId="Heading1Char">
-    <w:name w:val="Heading 1 Char"/>
-    <w:basedOn w:val="DefaultParagraphFont"/>
-    <w:link w:val="Heading1"/>
+  <w:style w:type="character" w:customStyle="1" w:styleId="10">
+    <w:name w:val="Заголовок 1 Знак"/>
+    <w:basedOn w:val="a0"/>
+    <w:link w:val="1"/>
     <w:uiPriority w:val="9"/>
     <w:rsid w:val="00082870"/>
     <w:rPr>
@@ -14050,10 +14028,10 @@
       <w:szCs w:val="32"/>
     </w:rPr>
   </w:style>
-  <w:style w:type="paragraph" w:styleId="TOCHeading">
+  <w:style w:type="paragraph" w:styleId="a5">
     <w:name w:val="TOC Heading"/>
-    <w:basedOn w:val="Heading1"/>
-    <w:next w:val="Normal"/>
+    <w:basedOn w:val="1"/>
+    <w:next w:val="a"/>
     <w:uiPriority w:val="39"/>
     <w:unhideWhenUsed/>
     <w:qFormat/>
@@ -14068,10 +14046,10 @@
       <w:lang w:eastAsia="ru-RU"/>
     </w:rPr>
   </w:style>
-  <w:style w:type="paragraph" w:styleId="TOC1">
+  <w:style w:type="paragraph" w:styleId="12">
     <w:name w:val="toc 1"/>
-    <w:basedOn w:val="Normal"/>
-    <w:next w:val="Normal"/>
+    <w:basedOn w:val="a"/>
+    <w:next w:val="a"/>
     <w:autoRedefine/>
     <w:uiPriority w:val="39"/>
     <w:unhideWhenUsed/>
@@ -14080,10 +14058,10 @@
       <w:spacing w:after="100"/>
     </w:pPr>
   </w:style>
-  <w:style w:type="paragraph" w:styleId="TOC2">
+  <w:style w:type="paragraph" w:styleId="2">
     <w:name w:val="toc 2"/>
-    <w:basedOn w:val="Normal"/>
-    <w:next w:val="Normal"/>
+    <w:basedOn w:val="a"/>
+    <w:next w:val="a"/>
     <w:autoRedefine/>
     <w:uiPriority w:val="39"/>
     <w:unhideWhenUsed/>
@@ -14093,9 +14071,9 @@
       <w:ind w:left="280"/>
     </w:pPr>
   </w:style>
-  <w:style w:type="character" w:styleId="Hyperlink">
+  <w:style w:type="character" w:styleId="a6">
     <w:name w:val="Hyperlink"/>
-    <w:basedOn w:val="DefaultParagraphFont"/>
+    <w:basedOn w:val="a0"/>
     <w:uiPriority w:val="99"/>
     <w:unhideWhenUsed/>
     <w:rsid w:val="00082870"/>
@@ -14104,9 +14082,9 @@
       <w:u w:val="single"/>
     </w:rPr>
   </w:style>
-  <w:style w:type="character" w:styleId="CommentReference">
+  <w:style w:type="character" w:styleId="a7">
     <w:name w:val="annotation reference"/>
-    <w:basedOn w:val="DefaultParagraphFont"/>
+    <w:basedOn w:val="a0"/>
     <w:uiPriority w:val="99"/>
     <w:semiHidden/>
     <w:unhideWhenUsed/>
@@ -14116,10 +14094,10 @@
       <w:szCs w:val="16"/>
     </w:rPr>
   </w:style>
-  <w:style w:type="paragraph" w:styleId="CommentText">
+  <w:style w:type="paragraph" w:styleId="a8">
     <w:name w:val="annotation text"/>
-    <w:basedOn w:val="Normal"/>
-    <w:link w:val="CommentTextChar"/>
+    <w:basedOn w:val="a"/>
+    <w:link w:val="a9"/>
     <w:uiPriority w:val="99"/>
     <w:semiHidden/>
     <w:unhideWhenUsed/>
@@ -14132,10 +14110,10 @@
       <w:szCs w:val="20"/>
     </w:rPr>
   </w:style>
-  <w:style w:type="character" w:customStyle="1" w:styleId="CommentTextChar">
-    <w:name w:val="Comment Text Char"/>
-    <w:basedOn w:val="DefaultParagraphFont"/>
-    <w:link w:val="CommentText"/>
+  <w:style w:type="character" w:customStyle="1" w:styleId="a9">
+    <w:name w:val="Текст примечания Знак"/>
+    <w:basedOn w:val="a0"/>
+    <w:link w:val="a8"/>
     <w:uiPriority w:val="99"/>
     <w:semiHidden/>
     <w:rsid w:val="00ED29AA"/>
@@ -14144,11 +14122,11 @@
       <w:szCs w:val="20"/>
     </w:rPr>
   </w:style>
-  <w:style w:type="paragraph" w:styleId="CommentSubject">
+  <w:style w:type="paragraph" w:styleId="aa">
     <w:name w:val="annotation subject"/>
-    <w:basedOn w:val="CommentText"/>
-    <w:next w:val="CommentText"/>
-    <w:link w:val="CommentSubjectChar"/>
+    <w:basedOn w:val="a8"/>
+    <w:next w:val="a8"/>
+    <w:link w:val="ab"/>
     <w:uiPriority w:val="99"/>
     <w:semiHidden/>
     <w:unhideWhenUsed/>
@@ -14158,10 +14136,10 @@
       <w:bCs/>
     </w:rPr>
   </w:style>
-  <w:style w:type="character" w:customStyle="1" w:styleId="CommentSubjectChar">
-    <w:name w:val="Comment Subject Char"/>
-    <w:basedOn w:val="CommentTextChar"/>
-    <w:link w:val="CommentSubject"/>
+  <w:style w:type="character" w:customStyle="1" w:styleId="ab">
+    <w:name w:val="Тема примечания Знак"/>
+    <w:basedOn w:val="a9"/>
+    <w:link w:val="aa"/>
     <w:uiPriority w:val="99"/>
     <w:semiHidden/>
     <w:rsid w:val="00ED29AA"/>
@@ -14172,10 +14150,10 @@
       <w:szCs w:val="20"/>
     </w:rPr>
   </w:style>
-  <w:style w:type="paragraph" w:styleId="BalloonText">
+  <w:style w:type="paragraph" w:styleId="ac">
     <w:name w:val="Balloon Text"/>
-    <w:basedOn w:val="Normal"/>
-    <w:link w:val="BalloonTextChar"/>
+    <w:basedOn w:val="a"/>
+    <w:link w:val="ad"/>
     <w:uiPriority w:val="99"/>
     <w:semiHidden/>
     <w:unhideWhenUsed/>
@@ -14189,10 +14167,10 @@
       <w:szCs w:val="18"/>
     </w:rPr>
   </w:style>
-  <w:style w:type="character" w:customStyle="1" w:styleId="BalloonTextChar">
-    <w:name w:val="Balloon Text Char"/>
-    <w:basedOn w:val="DefaultParagraphFont"/>
-    <w:link w:val="BalloonText"/>
+  <w:style w:type="character" w:customStyle="1" w:styleId="ad">
+    <w:name w:val="Текст выноски Знак"/>
+    <w:basedOn w:val="a0"/>
+    <w:link w:val="ac"/>
     <w:uiPriority w:val="99"/>
     <w:semiHidden/>
     <w:rsid w:val="001A0890"/>
@@ -14202,10 +14180,10 @@
       <w:szCs w:val="18"/>
     </w:rPr>
   </w:style>
-  <w:style w:type="paragraph" w:styleId="HTMLPreformatted">
+  <w:style w:type="paragraph" w:styleId="HTML">
     <w:name w:val="HTML Preformatted"/>
-    <w:basedOn w:val="Normal"/>
-    <w:link w:val="HTMLPreformattedChar"/>
+    <w:basedOn w:val="a"/>
+    <w:link w:val="HTML0"/>
     <w:uiPriority w:val="99"/>
     <w:semiHidden/>
     <w:unhideWhenUsed/>
@@ -14240,10 +14218,10 @@
       <w:lang w:eastAsia="ru-RU"/>
     </w:rPr>
   </w:style>
-  <w:style w:type="character" w:customStyle="1" w:styleId="HTMLPreformattedChar">
-    <w:name w:val="HTML Preformatted Char"/>
-    <w:basedOn w:val="DefaultParagraphFont"/>
-    <w:link w:val="HTMLPreformatted"/>
+  <w:style w:type="character" w:customStyle="1" w:styleId="HTML0">
+    <w:name w:val="Стандартный HTML Знак"/>
+    <w:basedOn w:val="a0"/>
+    <w:link w:val="HTML"/>
     <w:uiPriority w:val="99"/>
     <w:semiHidden/>
     <w:rsid w:val="00740307"/>
@@ -14254,10 +14232,10 @@
       <w:lang w:eastAsia="ru-RU"/>
     </w:rPr>
   </w:style>
-  <w:style w:type="paragraph" w:styleId="Header">
+  <w:style w:type="paragraph" w:styleId="ae">
     <w:name w:val="header"/>
-    <w:basedOn w:val="Normal"/>
-    <w:link w:val="HeaderChar"/>
+    <w:basedOn w:val="a"/>
+    <w:link w:val="af"/>
     <w:uiPriority w:val="99"/>
     <w:unhideWhenUsed/>
     <w:rsid w:val="00261C19"/>
@@ -14269,17 +14247,17 @@
       <w:spacing w:line="240" w:lineRule="auto"/>
     </w:pPr>
   </w:style>
-  <w:style w:type="character" w:customStyle="1" w:styleId="HeaderChar">
-    <w:name w:val="Header Char"/>
-    <w:basedOn w:val="DefaultParagraphFont"/>
-    <w:link w:val="Header"/>
+  <w:style w:type="character" w:customStyle="1" w:styleId="af">
+    <w:name w:val="Верхний колонтитул Знак"/>
+    <w:basedOn w:val="a0"/>
+    <w:link w:val="ae"/>
     <w:uiPriority w:val="99"/>
     <w:rsid w:val="00261C19"/>
   </w:style>
-  <w:style w:type="paragraph" w:styleId="Footer">
+  <w:style w:type="paragraph" w:styleId="af0">
     <w:name w:val="footer"/>
-    <w:basedOn w:val="Normal"/>
-    <w:link w:val="FooterChar"/>
+    <w:basedOn w:val="a"/>
+    <w:link w:val="af1"/>
     <w:uiPriority w:val="99"/>
     <w:unhideWhenUsed/>
     <w:rsid w:val="00261C19"/>
@@ -14291,10 +14269,10 @@
       <w:spacing w:line="240" w:lineRule="auto"/>
     </w:pPr>
   </w:style>
-  <w:style w:type="character" w:customStyle="1" w:styleId="FooterChar">
-    <w:name w:val="Footer Char"/>
-    <w:basedOn w:val="DefaultParagraphFont"/>
-    <w:link w:val="Footer"/>
+  <w:style w:type="character" w:customStyle="1" w:styleId="af1">
+    <w:name w:val="Нижний колонтитул Знак"/>
+    <w:basedOn w:val="a0"/>
+    <w:link w:val="af0"/>
     <w:uiPriority w:val="99"/>
     <w:rsid w:val="00261C19"/>
   </w:style>

</xml_diff>